<commit_message>
Description:     Version of 29 Sept 2009
</commit_message>
<xml_diff>
--- a/sandbox/ToolsGuide/PlanningDocs/Tools_DocPlan,DesignNotes,Etc.docx
+++ b/sandbox/ToolsGuide/PlanningDocs/Tools_DocPlan,DesignNotes,Etc.docx
@@ -31,7 +31,10 @@
         <w:t xml:space="preserve">: </w:t>
       </w:r>
       <w:r>
-        <w:t>09</w:t>
+        <w:t>2</w:t>
+      </w:r>
+      <w:r>
+        <w:t>9</w:t>
       </w:r>
       <w:r>
         <w:t xml:space="preserve"> </w:t>

</xml_diff>

<commit_message>
Description:     Version of 14 Oct 2009
</commit_message>
<xml_diff>
--- a/sandbox/ToolsGuide/PlanningDocs/Tools_DocPlan,DesignNotes,Etc.docx
+++ b/sandbox/ToolsGuide/PlanningDocs/Tools_DocPlan,DesignNotes,Etc.docx
@@ -31,19 +31,13 @@
         <w:t xml:space="preserve">: </w:t>
       </w:r>
       <w:r>
-        <w:t>2</w:t>
-      </w:r>
-      <w:r>
-        <w:t>9</w:t>
+        <w:t>14</w:t>
       </w:r>
       <w:r>
         <w:t xml:space="preserve"> </w:t>
       </w:r>
       <w:r>
-        <w:t>Sep</w:t>
-      </w:r>
-      <w:r>
-        <w:t xml:space="preserve"> </w:t>
+        <w:t xml:space="preserve">Oct </w:t>
       </w:r>
       <w:r>
         <w:t xml:space="preserve">2009 </w:t>
@@ -60,26 +54,18 @@
     <w:p/>
     <w:p>
       <w:r>
-        <w:t>[</w:t>
-      </w:r>
-      <w:proofErr w:type="gramStart"/>
-      <w:r>
-        <w:t>from</w:t>
-      </w:r>
-      <w:proofErr w:type="gramEnd"/>
-      <w:r>
-        <w:t xml:space="preserve"> email]</w:t>
-      </w:r>
-    </w:p>
-    <w:p/>
-    <w:p>
-      <w:r>
-        <w:t>Date: Tue, 29 Sep 2009 13:58:01 -0600</w:t>
-      </w:r>
-    </w:p>
-    <w:p>
-      <w:r>
-        <w:t>To: aydt-hdfgroup.org</w:t>
+        <w:t>[from email]</w:t>
+      </w:r>
+    </w:p>
+    <w:p/>
+    <w:p>
+      <w:r>
+        <w:t>Date: Wed, 14 Oct 2009 14:26:52 -0600</w:t>
+      </w:r>
+    </w:p>
+    <w:p>
+      <w:r>
+        <w:t>To: fbaker-hdfgroup.org</w:t>
       </w:r>
     </w:p>
     <w:p>
@@ -89,15 +75,7 @@
     </w:p>
     <w:p>
       <w:r>
-        <w:t xml:space="preserve">Subject: "HDF5 Tools" </w:t>
-      </w:r>
-      <w:proofErr w:type="gramStart"/>
-      <w:r>
-        <w:t>doc set plan</w:t>
-      </w:r>
-      <w:proofErr w:type="gramEnd"/>
-      <w:r>
-        <w:t>, design notes, etc Cc: fbaker-hdfgroup.org</w:t>
+        <w:t>Subject: "HDF5 Tools" doc set plan v2, design notes, etc Cc:</w:t>
       </w:r>
     </w:p>
     <w:p>
@@ -123,6 +101,11 @@
       </w:r>
     </w:p>
     <w:p/>
+    <w:p>
+      <w:r>
+        <w:t xml:space="preserve">(The following sketch describes potential work, not a firm design or a commitment to a timeline or deliverables. As appropriate, this sketch may be used to define homework tasks undertaken for the course "DITA: From Legacy to the Future.") </w:t>
+      </w:r>
+    </w:p>
     <w:p/>
     <w:p>
       <w:r>
@@ -136,23 +119,7 @@
     </w:p>
     <w:p>
       <w:r>
-        <w:t xml:space="preserve">Are currently limited to reference manual-style material for the command-line utilities distributed with the HDF5 Library and highly variable documentation for other tools. Are linked only from the docs index page and the reference manual; neither link is particularly prominent. </w:t>
-      </w:r>
-      <w:proofErr w:type="gramStart"/>
-      <w:r>
-        <w:t>Are</w:t>
-      </w:r>
-      <w:proofErr w:type="gramEnd"/>
-      <w:r>
-        <w:t xml:space="preserve"> a section of the reference manual, which is functionally an unrelated document, being otherwise targeted strictly at programmers. Are not designed or distributed as though any of them were intended for data-only users. Lack motivational and contextual information (Who would use what tool? What problem does each tool address?) </w:t>
-      </w:r>
-      <w:proofErr w:type="gramStart"/>
-      <w:r>
-        <w:t>and</w:t>
-      </w:r>
-      <w:proofErr w:type="gramEnd"/>
-      <w:r>
-        <w:t xml:space="preserve"> adequate examples. Make no distinction between a tool that would be a basic data user's primary tool and one that such a user will never need to investigate. </w:t>
+        <w:t xml:space="preserve">Are currently limited to reference manual-style material for the command-line utilities distributed with the HDF5 Library and highly variable documentation for other tools. Are linked only from the docs index page and the reference manual; neither link is particularly prominent. Are a section of the reference manual, which is functionally an unrelated document, being otherwise targeted strictly at programmers. Are not designed or distributed as though any of them were intended for data-only users. Lack motivational and contextual information (Who would use what tool? What problem does each tool address?) and adequate examples. Make no distinction between a tool that would be a basic data user's primary tool and one that such a user will never need to investigate. </w:t>
       </w:r>
     </w:p>
     <w:p/>
@@ -169,114 +136,500 @@
     </w:p>
     <w:p>
       <w:r>
-        <w:t xml:space="preserve">Is </w:t>
-      </w:r>
-      <w:proofErr w:type="gramStart"/>
-      <w:r>
-        <w:t>free-standing</w:t>
-      </w:r>
-      <w:proofErr w:type="gramEnd"/>
+        <w:t>Is free-standing.</w:t>
+      </w:r>
+    </w:p>
+    <w:p>
+      <w:r>
+        <w:t xml:space="preserve">On a level with either the HDF5 User's Guide that the HDF5 Reference Manual or with the entire HDF5 Library document set. No user should have to know to go to the reference manual for this information. It will contain motivational information (Why would I use this tool? What does this tool do?) and procedural information (How do I do this?). </w:t>
+      </w:r>
+    </w:p>
+    <w:p/>
+    <w:p>
+      <w:r>
+        <w:t>Contains material that is, per tool, appropriately targeted for: All users</w:t>
+      </w:r>
+      <w:r>
+        <w:tab/>
+        <w:t>Intro</w:t>
+      </w:r>
+    </w:p>
+    <w:p>
+      <w:r>
+        <w:t>Basic data-only users</w:t>
+      </w:r>
+      <w:r>
+        <w:tab/>
+        <w:t>Primer, RM of just a handful of tools</w:t>
+      </w:r>
+    </w:p>
+    <w:p>
+      <w:r>
+        <w:t>Intensive data users</w:t>
+      </w:r>
+      <w:r>
+        <w:tab/>
+        <w:t>User Guide 1, RM of larger handful</w:t>
+      </w:r>
+    </w:p>
+    <w:p>
+      <w:r>
+        <w:t>Data maintainers</w:t>
+      </w:r>
+      <w:r>
+        <w:tab/>
+        <w:t>User Guide 2, RM of most tools</w:t>
+      </w:r>
+    </w:p>
+    <w:p>
+      <w:r>
+        <w:t>Casual programmers</w:t>
+      </w:r>
+      <w:r>
+        <w:tab/>
+        <w:t>User Guide 3, RM of most tools</w:t>
+      </w:r>
+    </w:p>
+    <w:p>
+      <w:r>
+        <w:t>Full application developers</w:t>
+      </w:r>
+      <w:r>
+        <w:tab/>
+        <w:t>User Guide 4, RM of all tools (except h5debug?)</w:t>
+      </w:r>
+    </w:p>
+    <w:p>
+      <w:r>
+        <w:t>and maintainers</w:t>
+      </w:r>
+    </w:p>
+    <w:p>
+      <w:r>
+        <w:t>HDF5 Library developers</w:t>
+      </w:r>
+      <w:r>
+        <w:tab/>
+        <w:t>User Guide 4, RM of all tools</w:t>
+      </w:r>
+    </w:p>
+    <w:p/>
+    <w:p>
+      <w:r>
+        <w:t xml:space="preserve">In addition to the targeted information sets, a master set presenting all the information for all the tools will be readily available. </w:t>
+      </w:r>
+    </w:p>
+    <w:p/>
+    <w:p>
+      <w:r>
+        <w:t>A table such as the following should be prominent, possibly even on the first page a user sees: Tool Usage</w:t>
+      </w:r>
+    </w:p>
+    <w:p>
+      <w:r>
+        <w:t xml:space="preserve"> User level</w:t>
+      </w:r>
+    </w:p>
+    <w:p>
+      <w:r>
+        <w:t>Application Driver or</w:t>
+      </w:r>
+    </w:p>
+    <w:p>
+      <w:r>
+        <w:t>Basic</w:t>
+      </w:r>
+      <w:r>
+        <w:tab/>
+        <w:t>Intensive Data Mtc Casual</w:t>
+      </w:r>
+      <w:r>
+        <w:tab/>
+        <w:t>Developer or HDF5 Library</w:t>
+      </w:r>
+    </w:p>
+    <w:p>
+      <w:r>
+        <w:t>Tool</w:t>
+      </w:r>
+      <w:r>
+        <w:tab/>
+        <w:t>Data User Data User Team</w:t>
+      </w:r>
+      <w:r>
+        <w:tab/>
+        <w:t>Programmer Maintainer Developer</w:t>
+      </w:r>
+    </w:p>
+    <w:p>
+      <w:r>
+        <w:t>HDFview</w:t>
+      </w:r>
+      <w:r>
+        <w:tab/>
+        <w:t>+</w:t>
+      </w:r>
+      <w:r>
+        <w:tab/>
+        <w:t>+</w:t>
+      </w:r>
+      <w:r>
+        <w:tab/>
+        <w:t>-</w:t>
+      </w:r>
+      <w:r>
+        <w:tab/>
+        <w:t>-</w:t>
+      </w:r>
+      <w:r>
+        <w:tab/>
+        <w:t>-</w:t>
+      </w:r>
+      <w:r>
+        <w:tab/>
+        <w:t>o</w:t>
+      </w:r>
+    </w:p>
+    <w:p>
+      <w:r>
+        <w:t>h5dump</w:t>
+      </w:r>
+      <w:r>
+        <w:tab/>
+        <w:t>+</w:t>
+      </w:r>
+      <w:r>
+        <w:tab/>
+        <w:t>+</w:t>
+      </w:r>
+      <w:r>
+        <w:tab/>
+        <w:t>+</w:t>
+      </w:r>
+      <w:r>
+        <w:tab/>
+        <w:t>+</w:t>
+      </w:r>
+      <w:r>
+        <w:tab/>
+        <w:t>+</w:t>
+      </w:r>
+      <w:r>
+        <w:tab/>
+        <w:t>+</w:t>
+      </w:r>
+    </w:p>
+    <w:p>
+      <w:r>
+        <w:t>h5ls</w:t>
+      </w:r>
+      <w:r>
+        <w:tab/>
+        <w:t>+</w:t>
+      </w:r>
+      <w:r>
+        <w:tab/>
+        <w:t>+</w:t>
+      </w:r>
+      <w:r>
+        <w:tab/>
+        <w:t>+</w:t>
+      </w:r>
+      <w:r>
+        <w:tab/>
+        <w:t>+</w:t>
+      </w:r>
+      <w:r>
+        <w:tab/>
+        <w:t>+</w:t>
+      </w:r>
+      <w:r>
+        <w:tab/>
+        <w:t>+</w:t>
+      </w:r>
+    </w:p>
+    <w:p>
+      <w:r>
+        <w:t>h5diff</w:t>
+      </w:r>
+    </w:p>
+    <w:p>
+      <w:r>
+        <w:t>h5repack</w:t>
+      </w:r>
+      <w:r>
+        <w:tab/>
+        <w:t>o</w:t>
+      </w:r>
+      <w:r>
+        <w:tab/>
+        <w:t>+</w:t>
+      </w:r>
+      <w:r>
+        <w:tab/>
+        <w:t>+</w:t>
+      </w:r>
+      <w:r>
+        <w:tab/>
+        <w:t>o</w:t>
+      </w:r>
+      <w:r>
+        <w:tab/>
+        <w:t>o</w:t>
+      </w:r>
+      <w:r>
+        <w:tab/>
+        <w:t>0</w:t>
+      </w:r>
+    </w:p>
+    <w:p>
       <w:r>
         <w:t>.</w:t>
       </w:r>
-    </w:p>
-    <w:p>
-      <w:r>
-        <w:t xml:space="preserve">On a level with either the HDF5 User's Guide that the HDF5 Reference Manual or with the entire HDF5 Library document set. No user should have to know to go to the reference manual for this information. It will contain motivational information (Why would I use this tool? What does this tool do?) </w:t>
-      </w:r>
-      <w:proofErr w:type="gramStart"/>
-      <w:r>
-        <w:t>and</w:t>
-      </w:r>
-      <w:proofErr w:type="gramEnd"/>
-      <w:r>
-        <w:t xml:space="preserve"> procedural information (How do I do this?). </w:t>
-      </w:r>
-    </w:p>
-    <w:p/>
-    <w:p>
-      <w:r>
-        <w:t>Contains material that is, per tool, appropriately targeted for: All users</w:t>
-      </w:r>
-      <w:r>
-        <w:tab/>
-        <w:t>Intro</w:t>
-      </w:r>
-    </w:p>
-    <w:p>
-      <w:r>
-        <w:t>Basic data-only users</w:t>
-      </w:r>
-      <w:r>
-        <w:tab/>
-        <w:t>Primer, RM of just a handful of tools</w:t>
-      </w:r>
-    </w:p>
-    <w:p>
-      <w:r>
-        <w:t>Intensive data users</w:t>
-      </w:r>
-      <w:r>
-        <w:tab/>
-        <w:t>User Guide 1, RM of larger handful</w:t>
-      </w:r>
-    </w:p>
-    <w:p>
-      <w:r>
-        <w:t>Data maintainers</w:t>
-      </w:r>
-      <w:r>
-        <w:tab/>
-        <w:t>User Guide 2, RM of most tools</w:t>
-      </w:r>
-    </w:p>
-    <w:p>
-      <w:r>
-        <w:t>Casual programmers</w:t>
-      </w:r>
-      <w:r>
-        <w:tab/>
-        <w:t>User Guide 3, RM of most tools</w:t>
-      </w:r>
-    </w:p>
-    <w:p>
-      <w:r>
-        <w:t>Full application developers</w:t>
-      </w:r>
-      <w:r>
-        <w:tab/>
-        <w:t>User Guide 4, RM of all tools (except h5debug?)</w:t>
-      </w:r>
-    </w:p>
-    <w:p>
-      <w:proofErr w:type="gramStart"/>
-      <w:r>
-        <w:t>and</w:t>
-      </w:r>
-      <w:proofErr w:type="gramEnd"/>
-      <w:r>
-        <w:t xml:space="preserve"> maintainers</w:t>
-      </w:r>
-    </w:p>
-    <w:p>
-      <w:r>
-        <w:t>HDF5 Library developers</w:t>
-      </w:r>
-      <w:r>
-        <w:tab/>
-        <w:t>User Guide 4, RM of all tools</w:t>
-      </w:r>
-    </w:p>
-    <w:p/>
-    <w:p>
-      <w:r>
-        <w:t xml:space="preserve">In addition to the targeted information sets, a master set presenting all the information for all the tools will be readily available. </w:t>
-      </w:r>
-    </w:p>
-    <w:p/>
-    <w:p>
-      <w:r>
-        <w:t>A table such as the following should be prominent, possibly even on the first page a user sees: Tool Usage</w:t>
+      <w:r>
+        <w:tab/>
+        <w:t>.</w:t>
+      </w:r>
+    </w:p>
+    <w:p>
+      <w:r>
+        <w:t>.</w:t>
+      </w:r>
+      <w:r>
+        <w:tab/>
+        <w:t>.</w:t>
+      </w:r>
+    </w:p>
+    <w:p>
+      <w:r>
+        <w:t>.</w:t>
+      </w:r>
+      <w:r>
+        <w:tab/>
+        <w:t>.</w:t>
+      </w:r>
+    </w:p>
+    <w:p>
+      <w:r>
+        <w:t>h5cc, h5pcc 0</w:t>
+      </w:r>
+      <w:r>
+        <w:tab/>
+        <w:t>0</w:t>
+      </w:r>
+      <w:r>
+        <w:tab/>
+        <w:t>o</w:t>
+      </w:r>
+      <w:r>
+        <w:tab/>
+        <w:t>+</w:t>
+      </w:r>
+      <w:r>
+        <w:tab/>
+        <w:t>+</w:t>
+      </w:r>
+      <w:r>
+        <w:tab/>
+        <w:t>+</w:t>
+      </w:r>
+    </w:p>
+    <w:p>
+      <w:r>
+        <w:t>h5fc, h5pfc 0</w:t>
+      </w:r>
+      <w:r>
+        <w:tab/>
+        <w:t>0</w:t>
+      </w:r>
+      <w:r>
+        <w:tab/>
+        <w:t>o</w:t>
+      </w:r>
+      <w:r>
+        <w:tab/>
+        <w:t>+</w:t>
+      </w:r>
+      <w:r>
+        <w:tab/>
+        <w:t>+</w:t>
+      </w:r>
+      <w:r>
+        <w:tab/>
+        <w:t>+</w:t>
+      </w:r>
+    </w:p>
+    <w:p>
+      <w:r>
+        <w:t>h5c++</w:t>
+      </w:r>
+      <w:r>
+        <w:tab/>
+        <w:t>0</w:t>
+      </w:r>
+      <w:r>
+        <w:tab/>
+        <w:t>0</w:t>
+      </w:r>
+      <w:r>
+        <w:tab/>
+        <w:t>o</w:t>
+      </w:r>
+      <w:r>
+        <w:tab/>
+        <w:t>+</w:t>
+      </w:r>
+      <w:r>
+        <w:tab/>
+        <w:t>+</w:t>
+      </w:r>
+      <w:r>
+        <w:tab/>
+        <w:t>+</w:t>
+      </w:r>
+    </w:p>
+    <w:p>
+      <w:r>
+        <w:t>h5debug</w:t>
+      </w:r>
+      <w:r>
+        <w:tab/>
+        <w:t>0</w:t>
+      </w:r>
+      <w:r>
+        <w:tab/>
+        <w:t>0</w:t>
+      </w:r>
+      <w:r>
+        <w:tab/>
+        <w:t>0</w:t>
+      </w:r>
+      <w:r>
+        <w:tab/>
+        <w:t>0</w:t>
+      </w:r>
+      <w:r>
+        <w:tab/>
+        <w:t>o</w:t>
+      </w:r>
+      <w:r>
+        <w:tab/>
+        <w:t>+</w:t>
+      </w:r>
+    </w:p>
+    <w:p/>
+    <w:p>
+      <w:r>
+        <w:t>Key</w:t>
+      </w:r>
+    </w:p>
+    <w:p>
+      <w:r>
+        <w:t>+ A primary tool for this user</w:t>
+      </w:r>
+    </w:p>
+    <w:p>
+      <w:r>
+        <w:t>- An occasional tool for this user</w:t>
+      </w:r>
+    </w:p>
+    <w:p>
+      <w:r>
+        <w:t>o A rarely-used tool for this user (possibly not used at all) 0 Of no interest to this user</w:t>
+      </w:r>
+    </w:p>
+    <w:p/>
+    <w:p>
+      <w:r>
+        <w:t xml:space="preserve">(The above is an excerpt; a draft of the entire table appears at the end of this document.) </w:t>
+      </w:r>
+    </w:p>
+    <w:p/>
+    <w:p/>
+    <w:p>
+      <w:r>
+        <w:t>As related to DITA/XML/etc</w:t>
+      </w:r>
+    </w:p>
+    <w:p>
+      <w:r>
+        <w:t xml:space="preserve">A more functional "Tools" doc set is, indeed, an independent objective with long-term value. For the moment, however, this set of tasks forms a testbed for the study of DITA, XML, content reuse, single-sourcing, and related tools as they relate to improving HDF5 documentation in general. In this regard, the objective is to study and evaluate a new standard and related technologies that might be used with HDF5 docs; any usable documentation produced must be thought of as a valuable side effect (though we will make every effort to make any material produced usable). </w:t>
+      </w:r>
+    </w:p>
+    <w:p/>
+    <w:p>
+      <w:r>
+        <w:t>Initial steps are tentative until the process is actually under way, but are anticipated to include the following: Identify elements of the existing tool reference manual material that are suitable for: Reference manual-style only</w:t>
+      </w:r>
+    </w:p>
+    <w:p>
+      <w:r>
+        <w:t>User guide-style presentation only</w:t>
+      </w:r>
+    </w:p>
+    <w:p>
+      <w:r>
+        <w:t>Reference manual and user guide (content reuse) Attempt to structure the material accordingly (content flow), creating meaningful blocks of meaningful content. Port existing material to XML:</w:t>
+      </w:r>
+    </w:p>
+    <w:p>
+      <w:r>
+        <w:t xml:space="preserve">Reference manual-only material for each tool will be ported to one or more XML files per tool. Reusable content will be structured in one XML file per reusable chunk. (For now, think of this as a topic. A topic is actually more defined than that, but it will do for the moment.) Write an introduction for the targeted versions of the reference manual. (Possibly starting with a section introducing all versions, providing all users with an overview, in part, to save someone from spending too much time in the wrong document. Then an introduction to the the specific version.) Create DITA map files that each build a reference manual suitable to each category of user. Create a Master Book that pulls in all material from an "available resources" point of view rather than as a publishable document. This will complete work with the existing content (assuming I've not missed something). </w:t>
+      </w:r>
+    </w:p>
+    <w:p/>
+    <w:p>
+      <w:r>
+        <w:t>Identify additional needs and outline missing material. Create placeholder topic stubs.</w:t>
+      </w:r>
+    </w:p>
+    <w:p>
+      <w:r>
+        <w:t>Expand the previously mentioned DITA maps and begin building DITA map files for "graduated" user guides. Add new stubs to Master Book.</w:t>
+      </w:r>
+    </w:p>
+    <w:p/>
+    <w:p>
+      <w:r>
+        <w:t xml:space="preserve">The above will be modified and additional tasks will be added as work progresses. </w:t>
+      </w:r>
+    </w:p>
+    <w:p/>
+    <w:p/>
+    <w:p>
+      <w:r>
+        <w:t xml:space="preserve">Unanswered questions (current defaults in italic) Command-line utilities only or all tools? Though HDFview documentation may be minimal, at least initially HDF5 tools only, all HDF5-related tools, or all tools (including HDF4)? Thus H4toH5 command-line tool and library and the various HDF5 import and export tools are included Should this document set be seen as on a level with the user's guide and reference manual or on a level with the HDF5 Library document set? </w:t>
+      </w:r>
+    </w:p>
+    <w:p/>
+    <w:p/>
+    <w:p>
+      <w:r>
+        <w:t>Notes</w:t>
+      </w:r>
+    </w:p>
+    <w:p>
+      <w:r>
+        <w:t xml:space="preserve">Under "Contains material that...", some adjacent pairs of user types may have such similar needs that they form effectively a single category. Within a category, some users will want more information than others; we will try to provide a mechanism that makes it convenient for a user to either expand the scope of the presented information for a given tool or switch from the "targeted view" to the "full view" for that tool. </w:t>
+      </w:r>
+    </w:p>
+    <w:p/>
+    <w:p/>
+    <w:p>
+      <w:r>
+        <w:t>Tool Usage table, in full:</w:t>
+      </w:r>
+    </w:p>
+    <w:p/>
+    <w:p>
+      <w:r>
+        <w:t>&lt;Scrambled content of damaged remainder of file follows.&gt;</w:t>
+      </w:r>
+    </w:p>
+    <w:p/>
+    <w:p>
+      <w:r>
+        <w:t>User level^MApplication Driver or^MBasic    Intensive Data Mtc Casual       Developer or HDF    5 Library^MTool Data User Data User Team        Programmer Maintainer Developer^M^MHDFview          +       +       -       -       -       o^Mh5dump       +       +       +       +       +           +^Mh5ls +       +       +       +       +       +^Mh5diff       +       +       +           +       +       +^Mh5repack     o       +       +       o       o^Mh5repart     +       +           o       o^Mh5jam        +       +       o       o^Mh5unjam      +       +       o       o    ^Mh5copy       +       +       o       o^Mh5mkgrp      +       +       o       o^Mh5stat           +       +       +       +       o^Mh5import     +       +       o       o^Mgif2h5       +           +       o       o^Mh52gif       +       +       o       o^MH4toH5 Lib   -       -           -^Mh5toh4       -       -       -^Mh4toh5       -       -       -^Mh5perf       o       o^Mh5    perf_serial        o       o^Mh5redeploy   +       +       +       +^Mh5cc, h5pcc 0        +           +       +       +^Mh5fc, h5pfc  +       +       +       +^Mh5c++        +       +           +       +^Mh5debug      o       +^M^MKey^M+     A primary tool for this user^M- An occasiona    l tool for this user^Mo     A rarely-used tool for this user (possibly not used at all)^M(bla    nk) Of no interest to this user^M^M(Notes: All ratings are a first cut. Not all tools have be    en rated. The list of tools may be incomplete.) ^M^MDoes not cover Java, Fortran, C++, etc.</w:t>
       </w:r>
     </w:p>
     <w:p/>

</xml_diff>

<commit_message>
Description:     Version of 23 Nov 2009 (recovering damaged 14 Oct 2009 file)
</commit_message>
<xml_diff>
--- a/sandbox/ToolsGuide/PlanningDocs/Tools_DocPlan,DesignNotes,Etc.docx
+++ b/sandbox/ToolsGuide/PlanningDocs/Tools_DocPlan,DesignNotes,Etc.docx
@@ -31,16 +31,19 @@
         <w:t xml:space="preserve">: </w:t>
       </w:r>
       <w:r>
-        <w:t>14</w:t>
+        <w:t>14 Oct 2009 (damaged file recovered 23 Nov</w:t>
       </w:r>
       <w:r>
         <w:t xml:space="preserve"> </w:t>
       </w:r>
       <w:r>
-        <w:t xml:space="preserve">Oct </w:t>
-      </w:r>
-      <w:r>
-        <w:t xml:space="preserve">2009 </w:t>
+        <w:t>2009</w:t>
+      </w:r>
+      <w:r>
+        <w:t>)</w:t>
+      </w:r>
+      <w:r>
+        <w:t xml:space="preserve"> </w:t>
       </w:r>
     </w:p>
     <w:p>
@@ -54,7 +57,15 @@
     <w:p/>
     <w:p>
       <w:r>
-        <w:t>[from email]</w:t>
+        <w:t>[</w:t>
+      </w:r>
+      <w:proofErr w:type="gramStart"/>
+      <w:r>
+        <w:t>from</w:t>
+      </w:r>
+      <w:proofErr w:type="gramEnd"/>
+      <w:r>
+        <w:t xml:space="preserve"> email]</w:t>
       </w:r>
     </w:p>
     <w:p/>
@@ -119,7 +130,23 @@
     </w:p>
     <w:p>
       <w:r>
-        <w:t xml:space="preserve">Are currently limited to reference manual-style material for the command-line utilities distributed with the HDF5 Library and highly variable documentation for other tools. Are linked only from the docs index page and the reference manual; neither link is particularly prominent. Are a section of the reference manual, which is functionally an unrelated document, being otherwise targeted strictly at programmers. Are not designed or distributed as though any of them were intended for data-only users. Lack motivational and contextual information (Who would use what tool? What problem does each tool address?) and adequate examples. Make no distinction between a tool that would be a basic data user's primary tool and one that such a user will never need to investigate. </w:t>
+        <w:t xml:space="preserve">Are currently limited to reference manual-style material for the command-line utilities distributed with the HDF5 Library and highly variable documentation for other tools. Are linked only from the docs index page and the reference manual; neither link is particularly prominent. </w:t>
+      </w:r>
+      <w:proofErr w:type="gramStart"/>
+      <w:r>
+        <w:t>Are</w:t>
+      </w:r>
+      <w:proofErr w:type="gramEnd"/>
+      <w:r>
+        <w:t xml:space="preserve"> a section of the reference manual, which is functionally an unrelated document, being otherwise targeted strictly at programmers. Are not designed or distributed as though any of them were intended for data-only users. Lack motivational and contextual information (Who would use what tool? What problem does each tool address?) </w:t>
+      </w:r>
+      <w:proofErr w:type="gramStart"/>
+      <w:r>
+        <w:t>and</w:t>
+      </w:r>
+      <w:proofErr w:type="gramEnd"/>
+      <w:r>
+        <w:t xml:space="preserve"> adequate examples. Make no distinction between a tool that would be a basic data user's primary tool and one that such a user will never need to investigate. </w:t>
       </w:r>
     </w:p>
     <w:p/>
@@ -136,12 +163,28 @@
     </w:p>
     <w:p>
       <w:r>
-        <w:t>Is free-standing.</w:t>
-      </w:r>
-    </w:p>
-    <w:p>
-      <w:r>
-        <w:t xml:space="preserve">On a level with either the HDF5 User's Guide that the HDF5 Reference Manual or with the entire HDF5 Library document set. No user should have to know to go to the reference manual for this information. It will contain motivational information (Why would I use this tool? What does this tool do?) and procedural information (How do I do this?). </w:t>
+        <w:t xml:space="preserve">Is </w:t>
+      </w:r>
+      <w:proofErr w:type="gramStart"/>
+      <w:r>
+        <w:t>free-standing</w:t>
+      </w:r>
+      <w:proofErr w:type="gramEnd"/>
+      <w:r>
+        <w:t>.</w:t>
+      </w:r>
+    </w:p>
+    <w:p>
+      <w:r>
+        <w:t xml:space="preserve">On a level with either the HDF5 User's Guide that the HDF5 Reference Manual or with the entire HDF5 Library document set. No user should have to know to go to the reference manual for this information. It will contain motivational information (Why would I use this tool? What does this tool do?) </w:t>
+      </w:r>
+      <w:proofErr w:type="gramStart"/>
+      <w:r>
+        <w:t>and</w:t>
+      </w:r>
+      <w:proofErr w:type="gramEnd"/>
+      <w:r>
+        <w:t xml:space="preserve"> procedural information (How do I do this?). </w:t>
       </w:r>
     </w:p>
     <w:p/>
@@ -200,8 +243,13 @@
       </w:r>
     </w:p>
     <w:p>
-      <w:r>
-        <w:t>and maintainers</w:t>
+      <w:proofErr w:type="gramStart"/>
+      <w:r>
+        <w:t>and</w:t>
+      </w:r>
+      <w:proofErr w:type="gramEnd"/>
+      <w:r>
+        <w:t xml:space="preserve"> maintainers</w:t>
       </w:r>
     </w:p>
     <w:p>
@@ -227,7 +275,7 @@
     </w:p>
     <w:p>
       <w:r>
-        <w:t xml:space="preserve"> User level</w:t>
+        <w:t>User level</w:t>
       </w:r>
     </w:p>
     <w:p>
@@ -241,7 +289,15 @@
       </w:r>
       <w:r>
         <w:tab/>
-        <w:t>Intensive Data Mtc Casual</w:t>
+        <w:t xml:space="preserve">Intensive Data </w:t>
+      </w:r>
+      <w:proofErr w:type="spellStart"/>
+      <w:r>
+        <w:t>Mtc</w:t>
+      </w:r>
+      <w:proofErr w:type="spellEnd"/>
+      <w:r>
+        <w:t xml:space="preserve"> Casual</w:t>
       </w:r>
       <w:r>
         <w:tab/>
@@ -262,9 +318,11 @@
       </w:r>
     </w:p>
     <w:p>
+      <w:proofErr w:type="spellStart"/>
       <w:r>
         <w:t>HDFview</w:t>
       </w:r>
+      <w:proofErr w:type="spellEnd"/>
       <w:r>
         <w:tab/>
         <w:t>+</w:t>
@@ -291,72 +349,80 @@
       </w:r>
     </w:p>
     <w:p>
+      <w:proofErr w:type="gramStart"/>
       <w:r>
         <w:t>h5dump</w:t>
       </w:r>
-      <w:r>
-        <w:tab/>
-        <w:t>+</w:t>
-      </w:r>
-      <w:r>
-        <w:tab/>
-        <w:t>+</w:t>
-      </w:r>
-      <w:r>
-        <w:tab/>
-        <w:t>+</w:t>
-      </w:r>
-      <w:r>
-        <w:tab/>
-        <w:t>+</w:t>
-      </w:r>
-      <w:r>
-        <w:tab/>
-        <w:t>+</w:t>
-      </w:r>
-      <w:r>
-        <w:tab/>
-        <w:t>+</w:t>
-      </w:r>
-    </w:p>
-    <w:p>
+      <w:proofErr w:type="gramEnd"/>
+      <w:r>
+        <w:tab/>
+        <w:t>+</w:t>
+      </w:r>
+      <w:r>
+        <w:tab/>
+        <w:t>+</w:t>
+      </w:r>
+      <w:r>
+        <w:tab/>
+        <w:t>+</w:t>
+      </w:r>
+      <w:r>
+        <w:tab/>
+        <w:t>+</w:t>
+      </w:r>
+      <w:r>
+        <w:tab/>
+        <w:t>+</w:t>
+      </w:r>
+      <w:r>
+        <w:tab/>
+        <w:t>+</w:t>
+      </w:r>
+    </w:p>
+    <w:p>
+      <w:proofErr w:type="gramStart"/>
       <w:r>
         <w:t>h5ls</w:t>
       </w:r>
-      <w:r>
-        <w:tab/>
-        <w:t>+</w:t>
-      </w:r>
-      <w:r>
-        <w:tab/>
-        <w:t>+</w:t>
-      </w:r>
-      <w:r>
-        <w:tab/>
-        <w:t>+</w:t>
-      </w:r>
-      <w:r>
-        <w:tab/>
-        <w:t>+</w:t>
-      </w:r>
-      <w:r>
-        <w:tab/>
-        <w:t>+</w:t>
-      </w:r>
-      <w:r>
-        <w:tab/>
-        <w:t>+</w:t>
-      </w:r>
-    </w:p>
-    <w:p>
+      <w:proofErr w:type="gramEnd"/>
+      <w:r>
+        <w:tab/>
+        <w:t>+</w:t>
+      </w:r>
+      <w:r>
+        <w:tab/>
+        <w:t>+</w:t>
+      </w:r>
+      <w:r>
+        <w:tab/>
+        <w:t>+</w:t>
+      </w:r>
+      <w:r>
+        <w:tab/>
+        <w:t>+</w:t>
+      </w:r>
+      <w:r>
+        <w:tab/>
+        <w:t>+</w:t>
+      </w:r>
+      <w:r>
+        <w:tab/>
+        <w:t>+</w:t>
+      </w:r>
+    </w:p>
+    <w:p>
+      <w:proofErr w:type="gramStart"/>
       <w:r>
         <w:t>h5diff</w:t>
       </w:r>
-    </w:p>
-    <w:p>
+      <w:proofErr w:type="gramEnd"/>
+    </w:p>
+    <w:p>
+      <w:proofErr w:type="gramStart"/>
       <w:r>
         <w:t>h5repack</w:t>
       </w:r>
+      <w:proofErr w:type="gramEnd"/>
       <w:r>
         <w:tab/>
         <w:t>o</w:t>
@@ -410,8 +476,13 @@
       </w:r>
     </w:p>
     <w:p>
-      <w:r>
-        <w:t>h5cc, h5pcc 0</w:t>
+      <w:proofErr w:type="gramStart"/>
+      <w:r>
+        <w:t>h5cc</w:t>
+      </w:r>
+      <w:proofErr w:type="gramEnd"/>
+      <w:r>
+        <w:t>, h5pcc 0</w:t>
       </w:r>
       <w:r>
         <w:tab/>
@@ -435,8 +506,13 @@
       </w:r>
     </w:p>
     <w:p>
-      <w:r>
-        <w:t>h5fc, h5pfc 0</w:t>
+      <w:proofErr w:type="gramStart"/>
+      <w:r>
+        <w:t>h5fc</w:t>
+      </w:r>
+      <w:proofErr w:type="gramEnd"/>
+      <w:r>
+        <w:t>, h5pfc 0</w:t>
       </w:r>
       <w:r>
         <w:tab/>
@@ -460,8 +536,13 @@
       </w:r>
     </w:p>
     <w:p>
-      <w:r>
-        <w:t>h5c++</w:t>
+      <w:proofErr w:type="gramStart"/>
+      <w:r>
+        <w:t>h5c</w:t>
+      </w:r>
+      <w:proofErr w:type="gramEnd"/>
+      <w:r>
+        <w:t>++</w:t>
       </w:r>
       <w:r>
         <w:tab/>
@@ -489,9 +570,11 @@
       </w:r>
     </w:p>
     <w:p>
+      <w:proofErr w:type="gramStart"/>
       <w:r>
         <w:t>h5debug</w:t>
       </w:r>
+      <w:proofErr w:type="gramEnd"/>
       <w:r>
         <w:tab/>
         <w:t>0</w:t>
@@ -534,8 +617,13 @@
       </w:r>
     </w:p>
     <w:p>
-      <w:r>
-        <w:t>o A rarely-used tool for this user (possibly not used at all) 0 Of no interest to this user</w:t>
+      <w:proofErr w:type="gramStart"/>
+      <w:r>
+        <w:t>o</w:t>
+      </w:r>
+      <w:proofErr w:type="gramEnd"/>
+      <w:r>
+        <w:t xml:space="preserve"> A rarely-used tool for this user (possibly not used at all) 0 Of no interest to this user</w:t>
       </w:r>
     </w:p>
     <w:p/>
@@ -553,7 +641,31 @@
     </w:p>
     <w:p>
       <w:r>
-        <w:t xml:space="preserve">A more functional "Tools" doc set is, indeed, an independent objective with long-term value. For the moment, however, this set of tasks forms a testbed for the study of DITA, XML, content reuse, single-sourcing, and related tools as they relate to improving HDF5 documentation in general. In this regard, the objective is to study and evaluate a new standard and related technologies that might be used with HDF5 docs; any usable documentation produced must be thought of as a valuable side effect (though we will make every effort to make any material produced usable). </w:t>
+        <w:t xml:space="preserve">A more functional "Tools" doc set is, indeed, an independent objective with long-term value. For the moment, however, this set of tasks forms a </w:t>
+      </w:r>
+      <w:proofErr w:type="spellStart"/>
+      <w:r>
+        <w:t>testbed</w:t>
+      </w:r>
+      <w:proofErr w:type="spellEnd"/>
+      <w:r>
+        <w:t xml:space="preserve"> for the study of DITA, XML, content reuse, </w:t>
+      </w:r>
+      <w:proofErr w:type="gramStart"/>
+      <w:r>
+        <w:t>single-sourcing</w:t>
+      </w:r>
+      <w:proofErr w:type="gramEnd"/>
+      <w:r>
+        <w:t xml:space="preserve">, and related tools as they relate to improving HDF5 documentation in general. In this regard, the objective is to study and evaluate </w:t>
+      </w:r>
+      <w:proofErr w:type="gramStart"/>
+      <w:r>
+        <w:t>a new standard and related technologies</w:t>
+      </w:r>
+      <w:proofErr w:type="gramEnd"/>
+      <w:r>
+        <w:t xml:space="preserve"> that might be used with HDF5 docs; any usable documentation produced must be thought of as a valuable side effect (though we will make every effort to make any material produced usable). </w:t>
       </w:r>
     </w:p>
     <w:p/>
@@ -574,7 +686,23 @@
     </w:p>
     <w:p>
       <w:r>
-        <w:t xml:space="preserve">Reference manual-only material for each tool will be ported to one or more XML files per tool. Reusable content will be structured in one XML file per reusable chunk. (For now, think of this as a topic. A topic is actually more defined than that, but it will do for the moment.) Write an introduction for the targeted versions of the reference manual. (Possibly starting with a section introducing all versions, providing all users with an overview, in part, to save someone from spending too much time in the wrong document. Then an introduction to the the specific version.) Create DITA map files that each build a reference manual suitable to each category of user. Create a Master Book that pulls in all material from an "available resources" point of view rather than as a publishable document. This will complete work with the existing content (assuming I've not missed something). </w:t>
+        <w:t xml:space="preserve">Reference manual-only material for each tool will be ported to one or more XML files per tool. Reusable content will be structured in one XML file per reusable chunk. (For now, think of this as a topic. A topic is actually more defined than that, but it will do for the moment.) Write an introduction for the targeted versions of the reference manual. (Possibly starting with a section introducing all versions, providing all users with an overview, in part, to save someone from spending too much time in the wrong document. Then an introduction to the </w:t>
+      </w:r>
+      <w:proofErr w:type="spellStart"/>
+      <w:r>
+        <w:t>the</w:t>
+      </w:r>
+      <w:proofErr w:type="spellEnd"/>
+      <w:r>
+        <w:t xml:space="preserve"> specific version.) Create DITA map files that each </w:t>
+      </w:r>
+      <w:proofErr w:type="gramStart"/>
+      <w:r>
+        <w:t>build</w:t>
+      </w:r>
+      <w:proofErr w:type="gramEnd"/>
+      <w:r>
+        <w:t xml:space="preserve"> a reference manual suitable to each category of user. Create a Master Book that pulls in all material from an "available resources" point of view rather than as a publishable document. This will complete work with the existing content (assuming I've not missed something). </w:t>
       </w:r>
     </w:p>
     <w:p/>
@@ -597,8 +725,21 @@
     <w:p/>
     <w:p/>
     <w:p>
-      <w:r>
-        <w:t xml:space="preserve">Unanswered questions (current defaults in italic) Command-line utilities only or all tools? Though HDFview documentation may be minimal, at least initially HDF5 tools only, all HDF5-related tools, or all tools (including HDF4)? Thus H4toH5 command-line tool and library and the various HDF5 import and export tools are included Should this document set be seen as on a level with the user's guide and reference manual or on a level with the HDF5 Library document set? </w:t>
+      <w:proofErr w:type="gramStart"/>
+      <w:r>
+        <w:t>Unanswered questions (current defaults in italic) Command-line utilities only or all tools?</w:t>
+      </w:r>
+      <w:proofErr w:type="gramEnd"/>
+      <w:r>
+        <w:t xml:space="preserve"> Though </w:t>
+      </w:r>
+      <w:proofErr w:type="spellStart"/>
+      <w:r>
+        <w:t>HDFview</w:t>
+      </w:r>
+      <w:proofErr w:type="spellEnd"/>
+      <w:r>
+        <w:t xml:space="preserve"> documentation may be minimal, at least initially HDF5 tools only, all HDF5-related tools, or all tools (including HDF4)? Thus H4toH5 command-line tool and library and the various HDF5 import and export tools are included Should this document set be seen as on a level with the user's guide and reference manual or on a level with the HDF5 Library document set? </w:t>
       </w:r>
     </w:p>
     <w:p/>
@@ -610,28 +751,757 @@
     </w:p>
     <w:p>
       <w:r>
-        <w:t xml:space="preserve">Under "Contains material that...", some adjacent pairs of user types may have such similar needs that they form effectively a single category. Within a category, some users will want more information than others; we will try to provide a mechanism that makes it convenient for a user to either expand the scope of the presented information for a given tool or switch from the "targeted view" to the "full view" for that tool. </w:t>
-      </w:r>
-    </w:p>
-    <w:p/>
-    <w:p/>
-    <w:p>
-      <w:r>
-        <w:t>Tool Usage table, in full:</w:t>
-      </w:r>
-    </w:p>
-    <w:p/>
-    <w:p>
-      <w:r>
-        <w:t>&lt;Scrambled content of damaged remainder of file follows.&gt;</w:t>
-      </w:r>
-    </w:p>
-    <w:p/>
-    <w:p>
-      <w:r>
-        <w:t>User level^MApplication Driver or^MBasic    Intensive Data Mtc Casual       Developer or HDF    5 Library^MTool Data User Data User Team        Programmer Maintainer Developer^M^MHDFview          +       +       -       -       -       o^Mh5dump       +       +       +       +       +           +^Mh5ls +       +       +       +       +       +^Mh5diff       +       +       +           +       +       +^Mh5repack     o       +       +       o       o^Mh5repart     +       +           o       o^Mh5jam        +       +       o       o^Mh5unjam      +       +       o       o    ^Mh5copy       +       +       o       o^Mh5mkgrp      +       +       o       o^Mh5stat           +       +       +       +       o^Mh5import     +       +       o       o^Mgif2h5       +           +       o       o^Mh52gif       +       +       o       o^MH4toH5 Lib   -       -           -^Mh5toh4       -       -       -^Mh4toh5       -       -       -^Mh5perf       o       o^Mh5    perf_serial        o       o^Mh5redeploy   +       +       +       +^Mh5cc, h5pcc 0        +           +       +       +^Mh5fc, h5pfc  +       +       +       +^Mh5c++        +       +           +       +^Mh5debug      o       +^M^MKey^M+     A primary tool for this user^M- An occasiona    l tool for this user^Mo     A rarely-used tool for this user (possibly not used at all)^M(bla    nk) Of no interest to this user^M^M(Notes: All ratings are a first cut. Not all tools have be    en rated. The list of tools may be incomplete.) ^M^MDoes not cover Java, Fortran, C++, etc.</w:t>
-      </w:r>
-    </w:p>
+        <w:t>Under "Contains material that...</w:t>
+      </w:r>
+      <w:proofErr w:type="gramStart"/>
+      <w:r>
+        <w:t>",</w:t>
+      </w:r>
+      <w:proofErr w:type="gramEnd"/>
+      <w:r>
+        <w:t xml:space="preserve"> some adjacent pairs of user types may have such similar needs that they form effectively a single category. Within a category, some users will want more information than others; we will try to provide a mechanism that makes it convenient for a user to either expand the scope of the presented information for a given tool or switch from the "targeted view" to the "full view" for that tool. </w:t>
+      </w:r>
+    </w:p>
+    <w:p/>
+    <w:p/>
+    <w:p>
+      <w:r>
+        <w:t>Tool Usage table, in full</w:t>
+      </w:r>
+    </w:p>
+    <w:p>
+      <w:r>
+        <w:t>User level</w:t>
+      </w:r>
+    </w:p>
+    <w:p>
+      <w:r>
+        <w:tab/>
+      </w:r>
+      <w:r>
+        <w:tab/>
+      </w:r>
+      <w:r>
+        <w:tab/>
+      </w:r>
+      <w:r>
+        <w:tab/>
+      </w:r>
+      <w:r>
+        <w:tab/>
+        <w:t>Application Driver or</w:t>
+      </w:r>
+    </w:p>
+    <w:p>
+      <w:r>
+        <w:t xml:space="preserve">                Basic</w:t>
+      </w:r>
+      <w:r>
+        <w:tab/>
+        <w:t xml:space="preserve">  Intensive Data </w:t>
+      </w:r>
+      <w:proofErr w:type="spellStart"/>
+      <w:r>
+        <w:t>Mtc</w:t>
+      </w:r>
+      <w:proofErr w:type="spellEnd"/>
+      <w:r>
+        <w:t xml:space="preserve"> Casual</w:t>
+      </w:r>
+      <w:r>
+        <w:tab/>
+        <w:t>Developer or HDF5 Library</w:t>
+      </w:r>
+    </w:p>
+    <w:p>
+      <w:r>
+        <w:t>Tool            Data User Data User Team</w:t>
+      </w:r>
+      <w:r>
+        <w:tab/>
+        <w:t>Programmer Maintainer Developer</w:t>
+      </w:r>
+    </w:p>
+    <w:p/>
+    <w:p>
+      <w:proofErr w:type="spellStart"/>
+      <w:r>
+        <w:t>HDFview</w:t>
+      </w:r>
+      <w:proofErr w:type="spellEnd"/>
+      <w:r>
+        <w:tab/>
+      </w:r>
+      <w:r>
+        <w:tab/>
+        <w:t>+</w:t>
+      </w:r>
+      <w:r>
+        <w:tab/>
+        <w:t xml:space="preserve">  +</w:t>
+      </w:r>
+      <w:r>
+        <w:tab/>
+        <w:t>-</w:t>
+      </w:r>
+      <w:r>
+        <w:tab/>
+        <w:t>-</w:t>
+      </w:r>
+      <w:r>
+        <w:tab/>
+        <w:t>-</w:t>
+      </w:r>
+      <w:r>
+        <w:tab/>
+        <w:t>o</w:t>
+      </w:r>
+    </w:p>
+    <w:p>
+      <w:proofErr w:type="gramStart"/>
+      <w:r>
+        <w:t>h5dump</w:t>
+      </w:r>
+      <w:proofErr w:type="gramEnd"/>
+      <w:r>
+        <w:tab/>
+      </w:r>
+      <w:r>
+        <w:tab/>
+        <w:t xml:space="preserve">+ </w:t>
+      </w:r>
+      <w:r>
+        <w:tab/>
+        <w:t xml:space="preserve">  +</w:t>
+      </w:r>
+      <w:r>
+        <w:tab/>
+        <w:t>+</w:t>
+      </w:r>
+      <w:r>
+        <w:tab/>
+        <w:t>+</w:t>
+      </w:r>
+      <w:r>
+        <w:tab/>
+        <w:t>+</w:t>
+      </w:r>
+      <w:r>
+        <w:tab/>
+        <w:t>+</w:t>
+      </w:r>
+    </w:p>
+    <w:p>
+      <w:proofErr w:type="gramStart"/>
+      <w:r>
+        <w:t>h5ls</w:t>
+      </w:r>
+      <w:proofErr w:type="gramEnd"/>
+      <w:r>
+        <w:tab/>
+      </w:r>
+      <w:r>
+        <w:tab/>
+        <w:t>+</w:t>
+      </w:r>
+      <w:r>
+        <w:tab/>
+        <w:t xml:space="preserve">  +</w:t>
+      </w:r>
+      <w:r>
+        <w:tab/>
+        <w:t>+</w:t>
+      </w:r>
+      <w:r>
+        <w:tab/>
+        <w:t>+</w:t>
+      </w:r>
+      <w:r>
+        <w:tab/>
+        <w:t>+</w:t>
+      </w:r>
+      <w:r>
+        <w:tab/>
+        <w:t>+</w:t>
+      </w:r>
+    </w:p>
+    <w:p>
+      <w:proofErr w:type="gramStart"/>
+      <w:r>
+        <w:t>h5diff</w:t>
+      </w:r>
+      <w:proofErr w:type="gramEnd"/>
+      <w:r>
+        <w:tab/>
+      </w:r>
+      <w:r>
+        <w:tab/>
+        <w:t>+</w:t>
+      </w:r>
+      <w:r>
+        <w:tab/>
+        <w:t xml:space="preserve">  +</w:t>
+      </w:r>
+      <w:r>
+        <w:tab/>
+        <w:t>+</w:t>
+      </w:r>
+      <w:r>
+        <w:tab/>
+        <w:t>+</w:t>
+      </w:r>
+      <w:r>
+        <w:tab/>
+        <w:t>+</w:t>
+      </w:r>
+      <w:r>
+        <w:tab/>
+        <w:t>+</w:t>
+      </w:r>
+    </w:p>
+    <w:p>
+      <w:proofErr w:type="gramStart"/>
+      <w:r>
+        <w:t>h5repack</w:t>
+      </w:r>
+      <w:proofErr w:type="gramEnd"/>
+      <w:r>
+        <w:tab/>
+        <w:t>o</w:t>
+      </w:r>
+      <w:r>
+        <w:tab/>
+        <w:t xml:space="preserve">  +</w:t>
+      </w:r>
+      <w:r>
+        <w:tab/>
+        <w:t>+</w:t>
+      </w:r>
+      <w:r>
+        <w:tab/>
+        <w:t>o</w:t>
+      </w:r>
+      <w:r>
+        <w:tab/>
+        <w:t>o</w:t>
+      </w:r>
+    </w:p>
+    <w:p>
+      <w:proofErr w:type="gramStart"/>
+      <w:r>
+        <w:t>h5repart</w:t>
+      </w:r>
+      <w:proofErr w:type="gramEnd"/>
+      <w:r>
+        <w:tab/>
+        <w:t>+</w:t>
+      </w:r>
+      <w:r>
+        <w:tab/>
+        <w:t>+</w:t>
+      </w:r>
+      <w:r>
+        <w:tab/>
+        <w:t>o</w:t>
+      </w:r>
+      <w:r>
+        <w:tab/>
+        <w:t>o</w:t>
+      </w:r>
+    </w:p>
+    <w:p>
+      <w:proofErr w:type="gramStart"/>
+      <w:r>
+        <w:t>h5jam</w:t>
+      </w:r>
+      <w:proofErr w:type="gramEnd"/>
+      <w:r>
+        <w:tab/>
+      </w:r>
+      <w:r>
+        <w:tab/>
+        <w:t>+</w:t>
+      </w:r>
+      <w:r>
+        <w:tab/>
+        <w:t>+</w:t>
+      </w:r>
+      <w:r>
+        <w:tab/>
+        <w:t>o</w:t>
+      </w:r>
+      <w:r>
+        <w:tab/>
+        <w:t>o</w:t>
+      </w:r>
+    </w:p>
+    <w:p>
+      <w:proofErr w:type="gramStart"/>
+      <w:r>
+        <w:t>h5unjam</w:t>
+      </w:r>
+      <w:proofErr w:type="gramEnd"/>
+      <w:r>
+        <w:tab/>
+      </w:r>
+      <w:r>
+        <w:tab/>
+        <w:t>+</w:t>
+      </w:r>
+      <w:r>
+        <w:tab/>
+        <w:t>+</w:t>
+      </w:r>
+      <w:r>
+        <w:tab/>
+        <w:t>o</w:t>
+      </w:r>
+      <w:r>
+        <w:tab/>
+        <w:t>o</w:t>
+      </w:r>
+    </w:p>
+    <w:p>
+      <w:proofErr w:type="gramStart"/>
+      <w:r>
+        <w:t>h5copy</w:t>
+      </w:r>
+      <w:proofErr w:type="gramEnd"/>
+      <w:r>
+        <w:tab/>
+      </w:r>
+      <w:r>
+        <w:tab/>
+        <w:t>+</w:t>
+      </w:r>
+      <w:r>
+        <w:tab/>
+        <w:t>+</w:t>
+      </w:r>
+      <w:r>
+        <w:tab/>
+        <w:t>o</w:t>
+      </w:r>
+      <w:r>
+        <w:tab/>
+        <w:t>o</w:t>
+      </w:r>
+    </w:p>
+    <w:p>
+      <w:proofErr w:type="gramStart"/>
+      <w:r>
+        <w:t>h5mkgrp</w:t>
+      </w:r>
+      <w:proofErr w:type="gramEnd"/>
+      <w:r>
+        <w:tab/>
+      </w:r>
+      <w:r>
+        <w:tab/>
+        <w:t>+</w:t>
+      </w:r>
+      <w:r>
+        <w:tab/>
+        <w:t>+</w:t>
+      </w:r>
+      <w:r>
+        <w:tab/>
+        <w:t>o</w:t>
+      </w:r>
+      <w:r>
+        <w:tab/>
+        <w:t>o</w:t>
+      </w:r>
+    </w:p>
+    <w:p>
+      <w:proofErr w:type="gramStart"/>
+      <w:r>
+        <w:t>h5stat</w:t>
+      </w:r>
+      <w:proofErr w:type="gramEnd"/>
+      <w:r>
+        <w:tab/>
+      </w:r>
+      <w:r>
+        <w:tab/>
+        <w:t>+</w:t>
+      </w:r>
+      <w:r>
+        <w:tab/>
+        <w:t>+</w:t>
+      </w:r>
+      <w:r>
+        <w:tab/>
+        <w:t>+</w:t>
+      </w:r>
+      <w:r>
+        <w:tab/>
+        <w:t>+</w:t>
+      </w:r>
+      <w:r>
+        <w:tab/>
+        <w:t>o</w:t>
+      </w:r>
+    </w:p>
+    <w:p>
+      <w:proofErr w:type="gramStart"/>
+      <w:r>
+        <w:t>h5import</w:t>
+      </w:r>
+      <w:proofErr w:type="gramEnd"/>
+      <w:r>
+        <w:tab/>
+        <w:t>+</w:t>
+      </w:r>
+      <w:r>
+        <w:tab/>
+        <w:t>+</w:t>
+      </w:r>
+      <w:r>
+        <w:tab/>
+        <w:t>o</w:t>
+      </w:r>
+      <w:r>
+        <w:tab/>
+        <w:t>o</w:t>
+      </w:r>
+    </w:p>
+    <w:p>
+      <w:proofErr w:type="gramStart"/>
+      <w:r>
+        <w:t>gif2h5</w:t>
+      </w:r>
+      <w:proofErr w:type="gramEnd"/>
+      <w:r>
+        <w:tab/>
+      </w:r>
+      <w:r>
+        <w:tab/>
+        <w:t>+</w:t>
+      </w:r>
+      <w:r>
+        <w:tab/>
+        <w:t>+</w:t>
+      </w:r>
+      <w:r>
+        <w:tab/>
+        <w:t>o</w:t>
+      </w:r>
+      <w:r>
+        <w:tab/>
+        <w:t>o</w:t>
+      </w:r>
+    </w:p>
+    <w:p>
+      <w:proofErr w:type="gramStart"/>
+      <w:r>
+        <w:t>h52gif</w:t>
+      </w:r>
+      <w:proofErr w:type="gramEnd"/>
+      <w:r>
+        <w:tab/>
+      </w:r>
+      <w:r>
+        <w:tab/>
+        <w:t>+</w:t>
+      </w:r>
+      <w:r>
+        <w:tab/>
+        <w:t>+</w:t>
+      </w:r>
+      <w:r>
+        <w:tab/>
+        <w:t>o</w:t>
+      </w:r>
+      <w:r>
+        <w:tab/>
+        <w:t>o</w:t>
+      </w:r>
+    </w:p>
+    <w:p>
+      <w:r>
+        <w:t>H4toH5 Lib</w:t>
+      </w:r>
+      <w:r>
+        <w:tab/>
+        <w:t>-</w:t>
+      </w:r>
+      <w:r>
+        <w:tab/>
+        <w:t>-</w:t>
+      </w:r>
+      <w:r>
+        <w:tab/>
+        <w:t>-</w:t>
+      </w:r>
+    </w:p>
+    <w:p>
+      <w:proofErr w:type="gramStart"/>
+      <w:r>
+        <w:t>h5toh4</w:t>
+      </w:r>
+      <w:proofErr w:type="gramEnd"/>
+      <w:r>
+        <w:tab/>
+      </w:r>
+      <w:r>
+        <w:tab/>
+        <w:t>-</w:t>
+      </w:r>
+      <w:r>
+        <w:tab/>
+        <w:t>-</w:t>
+      </w:r>
+      <w:r>
+        <w:tab/>
+        <w:t>-</w:t>
+      </w:r>
+    </w:p>
+    <w:p>
+      <w:proofErr w:type="gramStart"/>
+      <w:r>
+        <w:t>h4toh5</w:t>
+      </w:r>
+      <w:proofErr w:type="gramEnd"/>
+      <w:r>
+        <w:tab/>
+      </w:r>
+      <w:r>
+        <w:tab/>
+        <w:t>-</w:t>
+      </w:r>
+      <w:r>
+        <w:tab/>
+        <w:t>-</w:t>
+      </w:r>
+      <w:r>
+        <w:tab/>
+        <w:t>-</w:t>
+      </w:r>
+    </w:p>
+    <w:p>
+      <w:proofErr w:type="gramStart"/>
+      <w:r>
+        <w:t>h5perf</w:t>
+      </w:r>
+      <w:proofErr w:type="gramEnd"/>
+      <w:r>
+        <w:tab/>
+      </w:r>
+      <w:r>
+        <w:tab/>
+        <w:t>o</w:t>
+      </w:r>
+      <w:r>
+        <w:tab/>
+        <w:t>o</w:t>
+      </w:r>
+    </w:p>
+    <w:p>
+      <w:proofErr w:type="gramStart"/>
+      <w:r>
+        <w:t>h5perf</w:t>
+      </w:r>
+      <w:proofErr w:type="gramEnd"/>
+      <w:r>
+        <w:t>_serial</w:t>
+      </w:r>
+      <w:r>
+        <w:tab/>
+        <w:t>o</w:t>
+      </w:r>
+      <w:r>
+        <w:tab/>
+        <w:t>o</w:t>
+      </w:r>
+    </w:p>
+    <w:p>
+      <w:proofErr w:type="gramStart"/>
+      <w:r>
+        <w:t>h5redeploy</w:t>
+      </w:r>
+      <w:proofErr w:type="gramEnd"/>
+      <w:r>
+        <w:tab/>
+        <w:t>+</w:t>
+      </w:r>
+      <w:r>
+        <w:tab/>
+        <w:t>+</w:t>
+      </w:r>
+      <w:r>
+        <w:tab/>
+        <w:t>+</w:t>
+      </w:r>
+      <w:r>
+        <w:tab/>
+        <w:t>+</w:t>
+      </w:r>
+    </w:p>
+    <w:p>
+      <w:proofErr w:type="gramStart"/>
+      <w:r>
+        <w:t>h5cc</w:t>
+      </w:r>
+      <w:proofErr w:type="gramEnd"/>
+      <w:r>
+        <w:t>, h5pcc</w:t>
+      </w:r>
+      <w:r>
+        <w:tab/>
+        <w:t>0</w:t>
+      </w:r>
+      <w:r>
+        <w:tab/>
+        <w:t>+</w:t>
+      </w:r>
+      <w:r>
+        <w:tab/>
+        <w:t>+</w:t>
+      </w:r>
+      <w:r>
+        <w:tab/>
+        <w:t>+</w:t>
+      </w:r>
+      <w:r>
+        <w:tab/>
+        <w:t>+</w:t>
+      </w:r>
+    </w:p>
+    <w:p>
+      <w:proofErr w:type="gramStart"/>
+      <w:r>
+        <w:t>h5fc</w:t>
+      </w:r>
+      <w:proofErr w:type="gramEnd"/>
+      <w:r>
+        <w:t>, h5pfc</w:t>
+      </w:r>
+      <w:r>
+        <w:tab/>
+        <w:t>+</w:t>
+      </w:r>
+      <w:r>
+        <w:tab/>
+        <w:t>+</w:t>
+      </w:r>
+      <w:r>
+        <w:tab/>
+        <w:t>+</w:t>
+      </w:r>
+      <w:r>
+        <w:tab/>
+        <w:t>+</w:t>
+      </w:r>
+    </w:p>
+    <w:p>
+      <w:proofErr w:type="gramStart"/>
+      <w:r>
+        <w:t>h5c</w:t>
+      </w:r>
+      <w:proofErr w:type="gramEnd"/>
+      <w:r>
+        <w:t>++</w:t>
+      </w:r>
+      <w:r>
+        <w:tab/>
+      </w:r>
+      <w:r>
+        <w:tab/>
+        <w:t>+</w:t>
+      </w:r>
+      <w:r>
+        <w:tab/>
+        <w:t>+</w:t>
+      </w:r>
+      <w:r>
+        <w:tab/>
+        <w:t>+</w:t>
+      </w:r>
+      <w:r>
+        <w:tab/>
+        <w:t>+</w:t>
+      </w:r>
+    </w:p>
+    <w:p>
+      <w:proofErr w:type="gramStart"/>
+      <w:r>
+        <w:t>h5debug</w:t>
+      </w:r>
+      <w:proofErr w:type="gramEnd"/>
+      <w:r>
+        <w:tab/>
+      </w:r>
+      <w:r>
+        <w:tab/>
+        <w:t>o</w:t>
+      </w:r>
+      <w:r>
+        <w:tab/>
+        <w:t>+</w:t>
+      </w:r>
+    </w:p>
+    <w:p/>
+    <w:p>
+      <w:r>
+        <w:t>Key</w:t>
+      </w:r>
+    </w:p>
+    <w:p>
+      <w:r>
+        <w:t>+</w:t>
+      </w:r>
+      <w:r>
+        <w:tab/>
+        <w:t>A primary tool for this user</w:t>
+      </w:r>
+    </w:p>
+    <w:p>
+      <w:r>
+        <w:t>-</w:t>
+      </w:r>
+      <w:r>
+        <w:tab/>
+        <w:t>An occasional tool for this user</w:t>
+      </w:r>
+    </w:p>
+    <w:p>
+      <w:proofErr w:type="gramStart"/>
+      <w:r>
+        <w:t>o</w:t>
+      </w:r>
+      <w:proofErr w:type="gramEnd"/>
+      <w:r>
+        <w:tab/>
+        <w:t>A rarely-used tool for this user (possibly not used at all)</w:t>
+      </w:r>
+    </w:p>
+    <w:p>
+      <w:r>
+        <w:t>(</w:t>
+      </w:r>
+      <w:proofErr w:type="gramStart"/>
+      <w:r>
+        <w:t>blank</w:t>
+      </w:r>
+      <w:proofErr w:type="gramEnd"/>
+      <w:r>
+        <w:t>) Of no interest to this user</w:t>
+      </w:r>
+    </w:p>
+    <w:p/>
+    <w:p>
+      <w:r>
+        <w:t xml:space="preserve">(Notes: All ratings are a first cut. Not all tools have been rated. The list of tools may be incomplete.) </w:t>
+      </w:r>
+    </w:p>
+    <w:p/>
+    <w:p>
+      <w:r>
+        <w:t>Does not cover Java, Fortran, C++, etc.</w:t>
+      </w:r>
+    </w:p>
+    <w:p/>
     <w:p/>
     <w:sectPr>
       <w:pgSz w:w="12240" w:h="15840"/>

</xml_diff>

<commit_message>
Description:     Version of 19 January 2010
</commit_message>
<xml_diff>
--- a/sandbox/ToolsGuide/PlanningDocs/Tools_DocPlan,DesignNotes,Etc.docx
+++ b/sandbox/ToolsGuide/PlanningDocs/Tools_DocPlan,DesignNotes,Etc.docx
@@ -31,13 +31,22 @@
         <w:t xml:space="preserve">: </w:t>
       </w:r>
       <w:r>
-        <w:t>30</w:t>
-      </w:r>
-      <w:r>
-        <w:t xml:space="preserve"> Nov </w:t>
-      </w:r>
-      <w:r>
-        <w:t xml:space="preserve">2009 </w:t>
+        <w:t>19</w:t>
+      </w:r>
+      <w:r>
+        <w:t xml:space="preserve"> </w:t>
+      </w:r>
+      <w:r>
+        <w:t xml:space="preserve">Jan </w:t>
+      </w:r>
+      <w:r>
+        <w:t>20</w:t>
+      </w:r>
+      <w:r>
+        <w:t>10</w:t>
+      </w:r>
+      <w:r>
+        <w:t xml:space="preserve"> </w:t>
       </w:r>
     </w:p>
     <w:p>
@@ -64,9 +73,11 @@
     </w:p>
     <w:p/>
     <w:p>
+      <w:proofErr w:type="gramStart"/>
       <w:r>
         <w:t>Current status</w:t>
       </w:r>
+      <w:proofErr w:type="gramEnd"/>
     </w:p>
     <w:p>
       <w:r>
@@ -77,8 +88,13 @@
       <w:pPr>
         <w:pStyle w:val="Bullet3"/>
       </w:pPr>
-      <w:r>
-        <w:t xml:space="preserve">Are currently limited to reference manual-style material for the command-line utilities distributed with the HDF5 Library and highly variable documentation for other tools. </w:t>
+      <w:proofErr w:type="gramStart"/>
+      <w:r>
+        <w:t>Are currently limited to reference manual-style material for the command-line utilities distributed with the HDF5 Library and highly variable documentation for other tools.</w:t>
+      </w:r>
+      <w:proofErr w:type="gramEnd"/>
+      <w:r>
+        <w:t xml:space="preserve"> </w:t>
       </w:r>
     </w:p>
     <w:p>
@@ -93,8 +109,13 @@
       <w:pPr>
         <w:pStyle w:val="Bullet3"/>
       </w:pPr>
-      <w:r>
-        <w:t xml:space="preserve">Are a section of the reference manual, which is functionally an unrelated document, being otherwise targeted strictly at programmers. </w:t>
+      <w:proofErr w:type="gramStart"/>
+      <w:r>
+        <w:t>Are</w:t>
+      </w:r>
+      <w:proofErr w:type="gramEnd"/>
+      <w:r>
+        <w:t xml:space="preserve"> a section of the reference manual, which is functionally an unrelated document, being otherwise targeted strictly at programmers. </w:t>
       </w:r>
     </w:p>
     <w:p>
@@ -110,7 +131,15 @@
         <w:pStyle w:val="Bullet3"/>
       </w:pPr>
       <w:r>
-        <w:t xml:space="preserve">Lack motivational and contextual information (Who would use what tool? What problem does each tool address?) and adequate examples. </w:t>
+        <w:t xml:space="preserve">Lack motivational and contextual information (Who would use what tool? What problem does each tool address?) </w:t>
+      </w:r>
+      <w:proofErr w:type="gramStart"/>
+      <w:r>
+        <w:t>and</w:t>
+      </w:r>
+      <w:proofErr w:type="gramEnd"/>
+      <w:r>
+        <w:t xml:space="preserve"> adequate examples. </w:t>
       </w:r>
     </w:p>
     <w:p>
@@ -142,7 +171,15 @@
         <w:pStyle w:val="Bullet3"/>
       </w:pPr>
       <w:r>
-        <w:t>Is free-standing.</w:t>
+        <w:t xml:space="preserve">Is </w:t>
+      </w:r>
+      <w:proofErr w:type="gramStart"/>
+      <w:r>
+        <w:t>free-standing</w:t>
+      </w:r>
+      <w:proofErr w:type="gramEnd"/>
+      <w:r>
+        <w:t>.</w:t>
       </w:r>
     </w:p>
     <w:p>
@@ -166,7 +203,23 @@
         <w:pStyle w:val="Bullet4"/>
       </w:pPr>
       <w:r>
-        <w:t xml:space="preserve">It will contain motivational information (Why would I use this tool? What does this tool do?) and procedural information (How do I do this?). </w:t>
+        <w:t xml:space="preserve">It will contain motivational information (Why would </w:t>
+      </w:r>
+      <w:proofErr w:type="gramStart"/>
+      <w:r>
+        <w:t>I</w:t>
+      </w:r>
+      <w:proofErr w:type="gramEnd"/>
+      <w:r>
+        <w:t xml:space="preserve"> use this tool? What does this tool do?) </w:t>
+      </w:r>
+      <w:proofErr w:type="gramStart"/>
+      <w:r>
+        <w:t>and</w:t>
+      </w:r>
+      <w:proofErr w:type="gramEnd"/>
+      <w:r>
+        <w:t xml:space="preserve"> procedural information (How do I do this?). </w:t>
       </w:r>
     </w:p>
     <w:p/>
@@ -298,8 +351,13 @@
       <w:r>
         <w:t xml:space="preserve">    </w:t>
       </w:r>
-      <w:r>
-        <w:t>and maintainers</w:t>
+      <w:proofErr w:type="gramStart"/>
+      <w:r>
+        <w:t>and</w:t>
+      </w:r>
+      <w:proofErr w:type="gramEnd"/>
+      <w:r>
+        <w:t xml:space="preserve"> maintainers</w:t>
       </w:r>
     </w:p>
     <w:p>
@@ -340,7 +398,15 @@
         <w:t xml:space="preserve">presented in Appendix A </w:t>
       </w:r>
       <w:r>
-        <w:t>should be prominent, possibly even on the first page a user sees</w:t>
+        <w:t xml:space="preserve">should be prominent, </w:t>
+      </w:r>
+      <w:proofErr w:type="gramStart"/>
+      <w:r>
+        <w:t>possibly</w:t>
+      </w:r>
+      <w:proofErr w:type="gramEnd"/>
+      <w:r>
+        <w:t xml:space="preserve"> even on the first page a user sees</w:t>
       </w:r>
       <w:r>
         <w:t>.</w:t>
@@ -357,13 +423,45 @@
     </w:p>
     <w:p>
       <w:r>
-        <w:t xml:space="preserve">A more functional "Tools" doc set is, indeed, an independent objective with long-term value. For the moment, however, this set of tasks forms a testbed for the study of DITA, XML, content reuse, single-sourcing, and related tools as they relate to improving HDF5 documentation in general. In this regard, the objective is to study and evaluate a new standard and related technologies that might be used with HDF5 docs; any usable documentation produced must be thought of as a valuable side effect (though we will make every effort to make any material produced usable). </w:t>
+        <w:t xml:space="preserve">A more functional "Tools" doc set is, indeed, an independent objective with long-term value. For the moment, however, this set of tasks forms a </w:t>
+      </w:r>
+      <w:proofErr w:type="spellStart"/>
+      <w:r>
+        <w:t>testbed</w:t>
+      </w:r>
+      <w:proofErr w:type="spellEnd"/>
+      <w:r>
+        <w:t xml:space="preserve"> for the study of DITA, XML, content reuse, </w:t>
+      </w:r>
+      <w:proofErr w:type="gramStart"/>
+      <w:r>
+        <w:t>single-sourcing</w:t>
+      </w:r>
+      <w:proofErr w:type="gramEnd"/>
+      <w:r>
+        <w:t xml:space="preserve">, and related tools as they relate to improving HDF5 documentation in general. In this regard, the objective is to study and evaluate </w:t>
+      </w:r>
+      <w:proofErr w:type="gramStart"/>
+      <w:r>
+        <w:t>a new standard and related technologies</w:t>
+      </w:r>
+      <w:proofErr w:type="gramEnd"/>
+      <w:r>
+        <w:t xml:space="preserve"> that might be used with HDF5 docs; any usable documentation produced must be thought of as a valuable side effect (though we will make every effort to make any material produced usable). </w:t>
       </w:r>
     </w:p>
     <w:p/>
     <w:p>
       <w:r>
-        <w:t xml:space="preserve">Initial steps are tentative until the process is actually under way, but are anticipated to include the following: </w:t>
+        <w:t xml:space="preserve">Initial steps are tentative until the process is actually under way, but </w:t>
+      </w:r>
+      <w:proofErr w:type="gramStart"/>
+      <w:r>
+        <w:t>are anticipated</w:t>
+      </w:r>
+      <w:proofErr w:type="gramEnd"/>
+      <w:r>
+        <w:t xml:space="preserve"> to include the following: </w:t>
       </w:r>
     </w:p>
     <w:p>
@@ -419,7 +517,15 @@
         <w:pStyle w:val="Bullet4"/>
       </w:pPr>
       <w:r>
-        <w:t xml:space="preserve">Reference manual-only material for each tool will be ported to one or more XML files per tool. </w:t>
+        <w:t xml:space="preserve">Reference manual-only material for each tool </w:t>
+      </w:r>
+      <w:proofErr w:type="gramStart"/>
+      <w:r>
+        <w:t>will be ported</w:t>
+      </w:r>
+      <w:proofErr w:type="gramEnd"/>
+      <w:r>
+        <w:t xml:space="preserve"> to one or more XML files per tool. </w:t>
       </w:r>
     </w:p>
     <w:p>
@@ -427,7 +533,15 @@
         <w:pStyle w:val="Bullet4"/>
       </w:pPr>
       <w:r>
-        <w:t xml:space="preserve">Reusable content will be structured in one XML file per reusable chunk. (For now, think of this as a topic. A topic is actually more defined than that, but it will do for the moment.) </w:t>
+        <w:t xml:space="preserve">Reusable content </w:t>
+      </w:r>
+      <w:proofErr w:type="gramStart"/>
+      <w:r>
+        <w:t>will be structured</w:t>
+      </w:r>
+      <w:proofErr w:type="gramEnd"/>
+      <w:r>
+        <w:t xml:space="preserve"> in one XML file per reusable chunk. (For now, think of this as a topic. A topic is actually more defined than that, but it will do for the moment.) </w:t>
       </w:r>
     </w:p>
     <w:p>
@@ -435,7 +549,23 @@
         <w:pStyle w:val="Bullet3"/>
       </w:pPr>
       <w:r>
-        <w:t xml:space="preserve">Write an introduction for the targeted versions of the reference manual. (Possibly starting with a section introducing all versions, providing all users with an overview, in part, to save someone from spending too much time in the wrong document. Then an introduction to the the specific version.) </w:t>
+        <w:t xml:space="preserve">Write an introduction for the targeted versions of the reference manual. </w:t>
+      </w:r>
+      <w:proofErr w:type="gramStart"/>
+      <w:r>
+        <w:t xml:space="preserve">(Possibly starting with a section introducing all versions, providing all users with an overview, in part, to save someone from spending too much time in the wrong document. </w:t>
+      </w:r>
+      <w:proofErr w:type="gramEnd"/>
+      <w:r>
+        <w:t xml:space="preserve">Then an introduction to the </w:t>
+      </w:r>
+      <w:proofErr w:type="spellStart"/>
+      <w:r>
+        <w:t>the</w:t>
+      </w:r>
+      <w:proofErr w:type="spellEnd"/>
+      <w:r>
+        <w:t xml:space="preserve"> specific version.) </w:t>
       </w:r>
     </w:p>
     <w:p>
@@ -443,7 +573,15 @@
         <w:pStyle w:val="Bullet3"/>
       </w:pPr>
       <w:r>
-        <w:t xml:space="preserve">Create DITA map files that each build a reference manual suitable to each category of user. </w:t>
+        <w:t xml:space="preserve">Create DITA map files that each </w:t>
+      </w:r>
+      <w:proofErr w:type="gramStart"/>
+      <w:r>
+        <w:t>build</w:t>
+      </w:r>
+      <w:proofErr w:type="gramEnd"/>
+      <w:r>
+        <w:t xml:space="preserve"> a reference manual suitable to each category of user. </w:t>
       </w:r>
     </w:p>
     <w:p>
@@ -509,7 +647,15 @@
     <w:p/>
     <w:p>
       <w:r>
-        <w:t xml:space="preserve">The above will be modified and additional tasks will be added as work progresses. </w:t>
+        <w:t xml:space="preserve">The above </w:t>
+      </w:r>
+      <w:proofErr w:type="gramStart"/>
+      <w:r>
+        <w:t>will be modified</w:t>
+      </w:r>
+      <w:proofErr w:type="gramEnd"/>
+      <w:r>
+        <w:t xml:space="preserve"> and additional tasks will be added as work progresses. </w:t>
       </w:r>
     </w:p>
     <w:p/>
@@ -529,6 +675,7 @@
       <w:pPr>
         <w:pStyle w:val="Bullet3"/>
       </w:pPr>
+      <w:proofErr w:type="gramStart"/>
       <w:r>
         <w:t xml:space="preserve">Command-line utilities only or </w:t>
       </w:r>
@@ -539,7 +686,11 @@
         <w:t>all tools</w:t>
       </w:r>
       <w:r>
-        <w:t xml:space="preserve">? </w:t>
+        <w:t>?</w:t>
+      </w:r>
+      <w:proofErr w:type="gramEnd"/>
+      <w:r>
+        <w:t xml:space="preserve"> </w:t>
       </w:r>
     </w:p>
     <w:p>
@@ -547,7 +698,15 @@
         <w:pStyle w:val="Bullet4"/>
       </w:pPr>
       <w:r>
-        <w:t xml:space="preserve">Though HDFview documentation may be minimal, at least initially </w:t>
+        <w:t xml:space="preserve">Though </w:t>
+      </w:r>
+      <w:proofErr w:type="spellStart"/>
+      <w:r>
+        <w:t>HDFview</w:t>
+      </w:r>
+      <w:proofErr w:type="spellEnd"/>
+      <w:r>
+        <w:t xml:space="preserve"> documentation may be minimal, at least initially </w:t>
       </w:r>
     </w:p>
     <w:p>
@@ -567,7 +726,15 @@
         <w:t>all HDF5-related tools</w:t>
       </w:r>
       <w:r>
-        <w:t xml:space="preserve">, or all tools (including HDF4)? </w:t>
+        <w:t>, or all tools (including HDF4)</w:t>
+      </w:r>
+      <w:proofErr w:type="gramStart"/>
+      <w:r>
+        <w:t>?</w:t>
+      </w:r>
+      <w:proofErr w:type="gramEnd"/>
+      <w:r>
+        <w:t xml:space="preserve"> </w:t>
       </w:r>
     </w:p>
     <w:p>
@@ -582,8 +749,13 @@
       <w:pPr>
         <w:pStyle w:val="Bullet3"/>
       </w:pPr>
-      <w:r>
-        <w:t xml:space="preserve">Should this document set be seen as on a level with the user's guide and reference manual or on a level with the HDF5 Library document set? </w:t>
+      <w:proofErr w:type="gramStart"/>
+      <w:r>
+        <w:t>Should this document set be seen</w:t>
+      </w:r>
+      <w:proofErr w:type="gramEnd"/>
+      <w:r>
+        <w:t xml:space="preserve"> as on a level with the user's guide and reference manual or on a level with the HDF5 Library document set? </w:t>
       </w:r>
     </w:p>
     <w:p/>
@@ -601,7 +773,15 @@
         <w:pStyle w:val="Bullet3"/>
       </w:pPr>
       <w:r>
-        <w:t>Under "Contains material that...", some adjacent pairs of user types may have such similar needs that they form effectively a single category.</w:t>
+        <w:t>Under "Contains material that...</w:t>
+      </w:r>
+      <w:proofErr w:type="gramStart"/>
+      <w:r>
+        <w:t>",</w:t>
+      </w:r>
+      <w:proofErr w:type="gramEnd"/>
+      <w:r>
+        <w:t xml:space="preserve"> some adjacent pairs of user types may have such similar needs that they form effectively a single category.</w:t>
       </w:r>
     </w:p>
     <w:p>
@@ -609,7 +789,15 @@
         <w:pStyle w:val="Bullet3"/>
       </w:pPr>
       <w:r>
-        <w:t xml:space="preserve">Within a category, some users will want more information than others; we will try to provide a mechanism that makes it convenient for a user to either expand the scope of the presented information for a given tool or switch from the "targeted view" to the "full view" for that tool. </w:t>
+        <w:t>Within a category, some users will want more information than others</w:t>
+      </w:r>
+      <w:proofErr w:type="gramStart"/>
+      <w:r>
+        <w:t>;</w:t>
+      </w:r>
+      <w:proofErr w:type="gramEnd"/>
+      <w:r>
+        <w:t xml:space="preserve"> we will try to provide a mechanism that makes it convenient for a user to either expand the scope of the presented information for a given tool or switch from the "targeted view" to the "full view" for that tool. </w:t>
       </w:r>
     </w:p>
     <w:p/>
@@ -663,7 +851,15 @@
         <w:t>C</w:t>
       </w:r>
       <w:r>
-        <w:t>++ interfaces are not classified as tools.</w:t>
+        <w:t xml:space="preserve">++ interfaces </w:t>
+      </w:r>
+      <w:proofErr w:type="gramStart"/>
+      <w:r>
+        <w:t>are not classified</w:t>
+      </w:r>
+      <w:proofErr w:type="gramEnd"/>
+      <w:r>
+        <w:t xml:space="preserve"> as tools.</w:t>
       </w:r>
     </w:p>
     <w:p>
@@ -723,7 +919,15 @@
         </w:r>
       </w:fldSimple>
       <w:r>
-        <w:t>:  HDF5 and HDF5-related tools distributed by The HDF Group are used differently by the various groups of HDF5 users.  Furthermore, some tools are likely to be of no interest to some users.  For example, data users who do not write their own applications are unlikely to ever have a need for compilation tools such as h5cc, h5fc, and h5c++, but these tools will be used heavily by other classes of users.</w:t>
+        <w:t xml:space="preserve">:  HDF5 and HDF5-related tools distributed by The HDF Group are used differently by the various groups of HDF5 users.  Furthermore, some tools are likely to be of no interest to some users.  For example, data users who do not write their own applications are unlikely to ever have a need for compilation tools such as h5cc, h5fc, and h5c++, but </w:t>
+      </w:r>
+      <w:proofErr w:type="gramStart"/>
+      <w:r>
+        <w:t>these tools will be used heavily by other classes of users</w:t>
+      </w:r>
+      <w:proofErr w:type="gramEnd"/>
+      <w:r>
+        <w:t>.</w:t>
       </w:r>
     </w:p>
     <w:tbl>
@@ -766,6 +970,10 @@
             <w:pPr>
               <w:rPr>
                 <w:rStyle w:val="TableText"/>
+                <w:b/>
+                <w:bCs/>
+                <w:color w:val="4F81BD" w:themeColor="accent1"/>
+                <w:szCs w:val="18"/>
               </w:rPr>
             </w:pPr>
           </w:p>
@@ -782,7 +990,6 @@
             <w:pPr>
               <w:rPr>
                 <w:rStyle w:val="TableText"/>
-                <w:u w:val="single"/>
               </w:rPr>
             </w:pPr>
             <w:r>
@@ -861,7 +1068,6 @@
             <w:pPr>
               <w:rPr>
                 <w:rStyle w:val="TableText"/>
-                <w:u w:val="single"/>
               </w:rPr>
             </w:pPr>
             <w:r>
@@ -1025,12 +1231,14 @@
                 <w:rStyle w:val="TableText"/>
               </w:rPr>
             </w:pPr>
+            <w:proofErr w:type="spellStart"/>
             <w:r>
               <w:rPr>
                 <w:rStyle w:val="TableText"/>
               </w:rPr>
               <w:t>HDFview</w:t>
             </w:r>
+            <w:proofErr w:type="spellEnd"/>
           </w:p>
         </w:tc>
         <w:tc>
@@ -1152,12 +1360,14 @@
                 <w:rStyle w:val="TableText"/>
               </w:rPr>
             </w:pPr>
+            <w:proofErr w:type="gramStart"/>
             <w:r>
               <w:rPr>
                 <w:rStyle w:val="TableText"/>
               </w:rPr>
               <w:t>o</w:t>
             </w:r>
+            <w:proofErr w:type="gramEnd"/>
           </w:p>
         </w:tc>
       </w:tr>
@@ -1178,12 +1388,14 @@
                 <w:rStyle w:val="TableText"/>
               </w:rPr>
             </w:pPr>
+            <w:proofErr w:type="gramStart"/>
             <w:r>
               <w:rPr>
                 <w:rStyle w:val="TableText"/>
               </w:rPr>
               <w:t>h5dump</w:t>
             </w:r>
+            <w:proofErr w:type="gramEnd"/>
           </w:p>
         </w:tc>
         <w:tc>
@@ -1315,12 +1527,14 @@
                 <w:rStyle w:val="TableText"/>
               </w:rPr>
             </w:pPr>
+            <w:proofErr w:type="gramStart"/>
             <w:r>
               <w:rPr>
                 <w:rStyle w:val="TableText"/>
               </w:rPr>
               <w:t>h5ls</w:t>
             </w:r>
+            <w:proofErr w:type="gramEnd"/>
           </w:p>
         </w:tc>
         <w:tc>
@@ -1452,12 +1666,14 @@
                 <w:rStyle w:val="TableText"/>
               </w:rPr>
             </w:pPr>
+            <w:proofErr w:type="gramStart"/>
             <w:r>
               <w:rPr>
                 <w:rStyle w:val="TableText"/>
               </w:rPr>
               <w:t>h5diff</w:t>
             </w:r>
+            <w:proofErr w:type="gramEnd"/>
           </w:p>
         </w:tc>
         <w:tc>
@@ -1589,12 +1805,14 @@
                 <w:rStyle w:val="TableText"/>
               </w:rPr>
             </w:pPr>
+            <w:proofErr w:type="gramStart"/>
             <w:r>
               <w:rPr>
                 <w:rStyle w:val="TableText"/>
               </w:rPr>
               <w:t>h5repack</w:t>
             </w:r>
+            <w:proofErr w:type="gramEnd"/>
           </w:p>
         </w:tc>
         <w:tc>
@@ -1610,12 +1828,14 @@
                 <w:rStyle w:val="TableText"/>
               </w:rPr>
             </w:pPr>
+            <w:proofErr w:type="gramStart"/>
             <w:r>
               <w:rPr>
                 <w:rStyle w:val="TableText"/>
               </w:rPr>
               <w:t>o</w:t>
             </w:r>
+            <w:proofErr w:type="gramEnd"/>
           </w:p>
         </w:tc>
         <w:tc>
@@ -1664,30 +1884,34 @@
                 <w:rStyle w:val="TableText"/>
               </w:rPr>
             </w:pPr>
+            <w:proofErr w:type="gramStart"/>
             <w:r>
               <w:rPr>
                 <w:rStyle w:val="TableText"/>
               </w:rPr>
               <w:t>o</w:t>
             </w:r>
-          </w:p>
-        </w:tc>
-        <w:tc>
-          <w:tcPr>
-            <w:tcW w:w="1440" w:type="dxa"/>
-          </w:tcPr>
-          <w:p>
-            <w:pPr>
-              <w:rPr>
-                <w:rStyle w:val="TableText"/>
-              </w:rPr>
-            </w:pPr>
+            <w:proofErr w:type="gramEnd"/>
+          </w:p>
+        </w:tc>
+        <w:tc>
+          <w:tcPr>
+            <w:tcW w:w="1440" w:type="dxa"/>
+          </w:tcPr>
+          <w:p>
+            <w:pPr>
+              <w:rPr>
+                <w:rStyle w:val="TableText"/>
+              </w:rPr>
+            </w:pPr>
+            <w:proofErr w:type="gramStart"/>
             <w:r>
               <w:rPr>
                 <w:rStyle w:val="TableText"/>
               </w:rPr>
               <w:t>o</w:t>
             </w:r>
+            <w:proofErr w:type="gramEnd"/>
           </w:p>
         </w:tc>
         <w:tc>
@@ -1720,12 +1944,14 @@
                 <w:rStyle w:val="TableText"/>
               </w:rPr>
             </w:pPr>
+            <w:proofErr w:type="gramStart"/>
             <w:r>
               <w:rPr>
                 <w:rStyle w:val="TableText"/>
               </w:rPr>
               <w:t>h5repart</w:t>
             </w:r>
+            <w:proofErr w:type="gramEnd"/>
           </w:p>
         </w:tc>
         <w:tc>
@@ -1777,30 +2003,34 @@
                 <w:rStyle w:val="TableText"/>
               </w:rPr>
             </w:pPr>
+            <w:proofErr w:type="gramStart"/>
             <w:r>
               <w:rPr>
                 <w:rStyle w:val="TableText"/>
               </w:rPr>
               <w:t>o</w:t>
             </w:r>
-          </w:p>
-        </w:tc>
-        <w:tc>
-          <w:tcPr>
-            <w:tcW w:w="1440" w:type="dxa"/>
-          </w:tcPr>
-          <w:p>
-            <w:pPr>
-              <w:rPr>
-                <w:rStyle w:val="TableText"/>
-              </w:rPr>
-            </w:pPr>
+            <w:proofErr w:type="gramEnd"/>
+          </w:p>
+        </w:tc>
+        <w:tc>
+          <w:tcPr>
+            <w:tcW w:w="1440" w:type="dxa"/>
+          </w:tcPr>
+          <w:p>
+            <w:pPr>
+              <w:rPr>
+                <w:rStyle w:val="TableText"/>
+              </w:rPr>
+            </w:pPr>
+            <w:proofErr w:type="gramStart"/>
             <w:r>
               <w:rPr>
                 <w:rStyle w:val="TableText"/>
               </w:rPr>
               <w:t>o</w:t>
             </w:r>
+            <w:proofErr w:type="gramEnd"/>
           </w:p>
         </w:tc>
         <w:tc>
@@ -1845,12 +2075,14 @@
                 <w:rStyle w:val="TableText"/>
               </w:rPr>
             </w:pPr>
+            <w:proofErr w:type="gramStart"/>
             <w:r>
               <w:rPr>
                 <w:rStyle w:val="TableText"/>
               </w:rPr>
               <w:t>h5jam</w:t>
             </w:r>
+            <w:proofErr w:type="gramEnd"/>
           </w:p>
         </w:tc>
         <w:tc>
@@ -1902,30 +2134,34 @@
                 <w:rStyle w:val="TableText"/>
               </w:rPr>
             </w:pPr>
+            <w:proofErr w:type="gramStart"/>
             <w:r>
               <w:rPr>
                 <w:rStyle w:val="TableText"/>
               </w:rPr>
               <w:t>o</w:t>
             </w:r>
-          </w:p>
-        </w:tc>
-        <w:tc>
-          <w:tcPr>
-            <w:tcW w:w="1440" w:type="dxa"/>
-          </w:tcPr>
-          <w:p>
-            <w:pPr>
-              <w:rPr>
-                <w:rStyle w:val="TableText"/>
-              </w:rPr>
-            </w:pPr>
+            <w:proofErr w:type="gramEnd"/>
+          </w:p>
+        </w:tc>
+        <w:tc>
+          <w:tcPr>
+            <w:tcW w:w="1440" w:type="dxa"/>
+          </w:tcPr>
+          <w:p>
+            <w:pPr>
+              <w:rPr>
+                <w:rStyle w:val="TableText"/>
+              </w:rPr>
+            </w:pPr>
+            <w:proofErr w:type="gramStart"/>
             <w:r>
               <w:rPr>
                 <w:rStyle w:val="TableText"/>
               </w:rPr>
               <w:t>o</w:t>
             </w:r>
+            <w:proofErr w:type="gramEnd"/>
           </w:p>
         </w:tc>
         <w:tc>
@@ -1970,12 +2206,14 @@
                 <w:rStyle w:val="TableText"/>
               </w:rPr>
             </w:pPr>
+            <w:proofErr w:type="gramStart"/>
             <w:r>
               <w:rPr>
                 <w:rStyle w:val="TableText"/>
               </w:rPr>
               <w:t>h5unjam</w:t>
             </w:r>
+            <w:proofErr w:type="gramEnd"/>
           </w:p>
         </w:tc>
         <w:tc>
@@ -2039,30 +2277,34 @@
                 <w:rStyle w:val="TableText"/>
               </w:rPr>
             </w:pPr>
+            <w:proofErr w:type="gramStart"/>
             <w:r>
               <w:rPr>
                 <w:rStyle w:val="TableText"/>
               </w:rPr>
               <w:t>o</w:t>
             </w:r>
-          </w:p>
-        </w:tc>
-        <w:tc>
-          <w:tcPr>
-            <w:tcW w:w="1440" w:type="dxa"/>
-          </w:tcPr>
-          <w:p>
-            <w:pPr>
-              <w:rPr>
-                <w:rStyle w:val="TableText"/>
-              </w:rPr>
-            </w:pPr>
+            <w:proofErr w:type="gramEnd"/>
+          </w:p>
+        </w:tc>
+        <w:tc>
+          <w:tcPr>
+            <w:tcW w:w="1440" w:type="dxa"/>
+          </w:tcPr>
+          <w:p>
+            <w:pPr>
+              <w:rPr>
+                <w:rStyle w:val="TableText"/>
+              </w:rPr>
+            </w:pPr>
+            <w:proofErr w:type="gramStart"/>
             <w:r>
               <w:rPr>
                 <w:rStyle w:val="TableText"/>
               </w:rPr>
               <w:t>o</w:t>
             </w:r>
+            <w:proofErr w:type="gramEnd"/>
           </w:p>
         </w:tc>
         <w:tc>
@@ -2095,12 +2337,14 @@
                 <w:rStyle w:val="TableText"/>
               </w:rPr>
             </w:pPr>
+            <w:proofErr w:type="gramStart"/>
             <w:r>
               <w:rPr>
                 <w:rStyle w:val="TableText"/>
               </w:rPr>
               <w:t>h5copy</w:t>
             </w:r>
+            <w:proofErr w:type="gramEnd"/>
           </w:p>
         </w:tc>
         <w:tc>
@@ -2164,30 +2408,34 @@
                 <w:rStyle w:val="TableText"/>
               </w:rPr>
             </w:pPr>
+            <w:proofErr w:type="gramStart"/>
             <w:r>
               <w:rPr>
                 <w:rStyle w:val="TableText"/>
               </w:rPr>
               <w:t>o</w:t>
             </w:r>
-          </w:p>
-        </w:tc>
-        <w:tc>
-          <w:tcPr>
-            <w:tcW w:w="1440" w:type="dxa"/>
-          </w:tcPr>
-          <w:p>
-            <w:pPr>
-              <w:rPr>
-                <w:rStyle w:val="TableText"/>
-              </w:rPr>
-            </w:pPr>
+            <w:proofErr w:type="gramEnd"/>
+          </w:p>
+        </w:tc>
+        <w:tc>
+          <w:tcPr>
+            <w:tcW w:w="1440" w:type="dxa"/>
+          </w:tcPr>
+          <w:p>
+            <w:pPr>
+              <w:rPr>
+                <w:rStyle w:val="TableText"/>
+              </w:rPr>
+            </w:pPr>
+            <w:proofErr w:type="gramStart"/>
             <w:r>
               <w:rPr>
                 <w:rStyle w:val="TableText"/>
               </w:rPr>
               <w:t>o</w:t>
             </w:r>
+            <w:proofErr w:type="gramEnd"/>
           </w:p>
         </w:tc>
         <w:tc>
@@ -2220,12 +2468,14 @@
                 <w:rStyle w:val="TableText"/>
               </w:rPr>
             </w:pPr>
+            <w:proofErr w:type="gramStart"/>
             <w:r>
               <w:rPr>
                 <w:rStyle w:val="TableText"/>
               </w:rPr>
               <w:t>h5mkgrp</w:t>
             </w:r>
+            <w:proofErr w:type="gramEnd"/>
           </w:p>
         </w:tc>
         <w:tc>
@@ -2289,30 +2539,34 @@
                 <w:rStyle w:val="TableText"/>
               </w:rPr>
             </w:pPr>
+            <w:proofErr w:type="gramStart"/>
             <w:r>
               <w:rPr>
                 <w:rStyle w:val="TableText"/>
               </w:rPr>
               <w:t>o</w:t>
             </w:r>
-          </w:p>
-        </w:tc>
-        <w:tc>
-          <w:tcPr>
-            <w:tcW w:w="1440" w:type="dxa"/>
-          </w:tcPr>
-          <w:p>
-            <w:pPr>
-              <w:rPr>
-                <w:rStyle w:val="TableText"/>
-              </w:rPr>
-            </w:pPr>
+            <w:proofErr w:type="gramEnd"/>
+          </w:p>
+        </w:tc>
+        <w:tc>
+          <w:tcPr>
+            <w:tcW w:w="1440" w:type="dxa"/>
+          </w:tcPr>
+          <w:p>
+            <w:pPr>
+              <w:rPr>
+                <w:rStyle w:val="TableText"/>
+              </w:rPr>
+            </w:pPr>
+            <w:proofErr w:type="gramStart"/>
             <w:r>
               <w:rPr>
                 <w:rStyle w:val="TableText"/>
               </w:rPr>
               <w:t>o</w:t>
             </w:r>
+            <w:proofErr w:type="gramEnd"/>
           </w:p>
         </w:tc>
         <w:tc>
@@ -2345,12 +2599,14 @@
                 <w:rStyle w:val="TableText"/>
               </w:rPr>
             </w:pPr>
+            <w:proofErr w:type="gramStart"/>
             <w:r>
               <w:rPr>
                 <w:rStyle w:val="TableText"/>
               </w:rPr>
               <w:t>h5stat</w:t>
             </w:r>
+            <w:proofErr w:type="gramEnd"/>
           </w:p>
         </w:tc>
         <w:tc>
@@ -2450,12 +2706,14 @@
                 <w:rStyle w:val="TableText"/>
               </w:rPr>
             </w:pPr>
+            <w:proofErr w:type="gramStart"/>
             <w:r>
               <w:rPr>
                 <w:rStyle w:val="TableText"/>
               </w:rPr>
               <w:t>o</w:t>
             </w:r>
+            <w:proofErr w:type="gramEnd"/>
           </w:p>
         </w:tc>
       </w:tr>
@@ -2476,12 +2734,14 @@
                 <w:rStyle w:val="TableText"/>
               </w:rPr>
             </w:pPr>
+            <w:proofErr w:type="gramStart"/>
             <w:r>
               <w:rPr>
                 <w:rStyle w:val="TableText"/>
               </w:rPr>
               <w:t>h5import</w:t>
             </w:r>
+            <w:proofErr w:type="gramEnd"/>
           </w:p>
         </w:tc>
         <w:tc>
@@ -2545,30 +2805,34 @@
                 <w:rStyle w:val="TableText"/>
               </w:rPr>
             </w:pPr>
+            <w:proofErr w:type="gramStart"/>
             <w:r>
               <w:rPr>
                 <w:rStyle w:val="TableText"/>
               </w:rPr>
               <w:t>o</w:t>
             </w:r>
-          </w:p>
-        </w:tc>
-        <w:tc>
-          <w:tcPr>
-            <w:tcW w:w="1440" w:type="dxa"/>
-          </w:tcPr>
-          <w:p>
-            <w:pPr>
-              <w:rPr>
-                <w:rStyle w:val="TableText"/>
-              </w:rPr>
-            </w:pPr>
+            <w:proofErr w:type="gramEnd"/>
+          </w:p>
+        </w:tc>
+        <w:tc>
+          <w:tcPr>
+            <w:tcW w:w="1440" w:type="dxa"/>
+          </w:tcPr>
+          <w:p>
+            <w:pPr>
+              <w:rPr>
+                <w:rStyle w:val="TableText"/>
+              </w:rPr>
+            </w:pPr>
+            <w:proofErr w:type="gramStart"/>
             <w:r>
               <w:rPr>
                 <w:rStyle w:val="TableText"/>
               </w:rPr>
               <w:t>o</w:t>
             </w:r>
+            <w:proofErr w:type="gramEnd"/>
           </w:p>
         </w:tc>
         <w:tc>
@@ -2601,12 +2865,14 @@
                 <w:rStyle w:val="TableText"/>
               </w:rPr>
             </w:pPr>
+            <w:proofErr w:type="gramStart"/>
             <w:r>
               <w:rPr>
                 <w:rStyle w:val="TableText"/>
               </w:rPr>
               <w:t>gif2h5</w:t>
             </w:r>
+            <w:proofErr w:type="gramEnd"/>
           </w:p>
         </w:tc>
         <w:tc>
@@ -2670,30 +2936,34 @@
                 <w:rStyle w:val="TableText"/>
               </w:rPr>
             </w:pPr>
+            <w:proofErr w:type="gramStart"/>
             <w:r>
               <w:rPr>
                 <w:rStyle w:val="TableText"/>
               </w:rPr>
               <w:t>o</w:t>
             </w:r>
-          </w:p>
-        </w:tc>
-        <w:tc>
-          <w:tcPr>
-            <w:tcW w:w="1440" w:type="dxa"/>
-          </w:tcPr>
-          <w:p>
-            <w:pPr>
-              <w:rPr>
-                <w:rStyle w:val="TableText"/>
-              </w:rPr>
-            </w:pPr>
+            <w:proofErr w:type="gramEnd"/>
+          </w:p>
+        </w:tc>
+        <w:tc>
+          <w:tcPr>
+            <w:tcW w:w="1440" w:type="dxa"/>
+          </w:tcPr>
+          <w:p>
+            <w:pPr>
+              <w:rPr>
+                <w:rStyle w:val="TableText"/>
+              </w:rPr>
+            </w:pPr>
+            <w:proofErr w:type="gramStart"/>
             <w:r>
               <w:rPr>
                 <w:rStyle w:val="TableText"/>
               </w:rPr>
               <w:t>o</w:t>
             </w:r>
+            <w:proofErr w:type="gramEnd"/>
           </w:p>
         </w:tc>
         <w:tc>
@@ -2726,12 +2996,14 @@
                 <w:rStyle w:val="TableText"/>
               </w:rPr>
             </w:pPr>
+            <w:proofErr w:type="gramStart"/>
             <w:r>
               <w:rPr>
                 <w:rStyle w:val="TableText"/>
               </w:rPr>
               <w:t>h52gif</w:t>
             </w:r>
+            <w:proofErr w:type="gramEnd"/>
           </w:p>
         </w:tc>
         <w:tc>
@@ -2795,30 +3067,34 @@
                 <w:rStyle w:val="TableText"/>
               </w:rPr>
             </w:pPr>
+            <w:proofErr w:type="gramStart"/>
             <w:r>
               <w:rPr>
                 <w:rStyle w:val="TableText"/>
               </w:rPr>
               <w:t>o</w:t>
             </w:r>
-          </w:p>
-        </w:tc>
-        <w:tc>
-          <w:tcPr>
-            <w:tcW w:w="1440" w:type="dxa"/>
-          </w:tcPr>
-          <w:p>
-            <w:pPr>
-              <w:rPr>
-                <w:rStyle w:val="TableText"/>
-              </w:rPr>
-            </w:pPr>
+            <w:proofErr w:type="gramEnd"/>
+          </w:p>
+        </w:tc>
+        <w:tc>
+          <w:tcPr>
+            <w:tcW w:w="1440" w:type="dxa"/>
+          </w:tcPr>
+          <w:p>
+            <w:pPr>
+              <w:rPr>
+                <w:rStyle w:val="TableText"/>
+              </w:rPr>
+            </w:pPr>
+            <w:proofErr w:type="gramStart"/>
             <w:r>
               <w:rPr>
                 <w:rStyle w:val="TableText"/>
               </w:rPr>
               <w:t>o</w:t>
             </w:r>
+            <w:proofErr w:type="gramEnd"/>
           </w:p>
         </w:tc>
         <w:tc>
@@ -2976,12 +3252,14 @@
                 <w:rStyle w:val="TableText"/>
               </w:rPr>
             </w:pPr>
+            <w:proofErr w:type="gramStart"/>
             <w:r>
               <w:rPr>
                 <w:rStyle w:val="TableText"/>
               </w:rPr>
               <w:t>h5toh4</w:t>
             </w:r>
+            <w:proofErr w:type="gramEnd"/>
           </w:p>
         </w:tc>
         <w:tc>
@@ -3095,12 +3373,14 @@
                 <w:rStyle w:val="TableText"/>
               </w:rPr>
             </w:pPr>
+            <w:proofErr w:type="gramStart"/>
             <w:r>
               <w:rPr>
                 <w:rStyle w:val="TableText"/>
               </w:rPr>
               <w:t>h4toh5</w:t>
             </w:r>
+            <w:proofErr w:type="gramEnd"/>
           </w:p>
         </w:tc>
         <w:tc>
@@ -3214,12 +3494,14 @@
                 <w:rStyle w:val="TableText"/>
               </w:rPr>
             </w:pPr>
+            <w:proofErr w:type="gramStart"/>
             <w:r>
               <w:rPr>
                 <w:rStyle w:val="TableText"/>
               </w:rPr>
               <w:t>h5perf</w:t>
             </w:r>
+            <w:proofErr w:type="gramEnd"/>
           </w:p>
         </w:tc>
         <w:tc>
@@ -3283,30 +3565,34 @@
                 <w:rStyle w:val="TableText"/>
               </w:rPr>
             </w:pPr>
+            <w:proofErr w:type="gramStart"/>
             <w:r>
               <w:rPr>
                 <w:rStyle w:val="TableText"/>
               </w:rPr>
               <w:t>o</w:t>
             </w:r>
-          </w:p>
-        </w:tc>
-        <w:tc>
-          <w:tcPr>
-            <w:tcW w:w="1440" w:type="dxa"/>
-          </w:tcPr>
-          <w:p>
-            <w:pPr>
-              <w:rPr>
-                <w:rStyle w:val="TableText"/>
-              </w:rPr>
-            </w:pPr>
+            <w:proofErr w:type="gramEnd"/>
+          </w:p>
+        </w:tc>
+        <w:tc>
+          <w:tcPr>
+            <w:tcW w:w="1440" w:type="dxa"/>
+          </w:tcPr>
+          <w:p>
+            <w:pPr>
+              <w:rPr>
+                <w:rStyle w:val="TableText"/>
+              </w:rPr>
+            </w:pPr>
+            <w:proofErr w:type="gramStart"/>
             <w:r>
               <w:rPr>
                 <w:rStyle w:val="TableText"/>
               </w:rPr>
               <w:t>o</w:t>
             </w:r>
+            <w:proofErr w:type="gramEnd"/>
           </w:p>
         </w:tc>
       </w:tr>
@@ -3327,11 +3613,19 @@
                 <w:rStyle w:val="TableText"/>
               </w:rPr>
             </w:pPr>
-            <w:r>
-              <w:rPr>
-                <w:rStyle w:val="TableText"/>
-              </w:rPr>
-              <w:t>h5perf_serial</w:t>
+            <w:proofErr w:type="gramStart"/>
+            <w:r>
+              <w:rPr>
+                <w:rStyle w:val="TableText"/>
+              </w:rPr>
+              <w:t>h5perf</w:t>
+            </w:r>
+            <w:proofErr w:type="gramEnd"/>
+            <w:r>
+              <w:rPr>
+                <w:rStyle w:val="TableText"/>
+              </w:rPr>
+              <w:t>_serial</w:t>
             </w:r>
           </w:p>
         </w:tc>
@@ -3396,30 +3690,34 @@
                 <w:rStyle w:val="TableText"/>
               </w:rPr>
             </w:pPr>
+            <w:proofErr w:type="gramStart"/>
             <w:r>
               <w:rPr>
                 <w:rStyle w:val="TableText"/>
               </w:rPr>
               <w:t>o</w:t>
             </w:r>
-          </w:p>
-        </w:tc>
-        <w:tc>
-          <w:tcPr>
-            <w:tcW w:w="1440" w:type="dxa"/>
-          </w:tcPr>
-          <w:p>
-            <w:pPr>
-              <w:rPr>
-                <w:rStyle w:val="TableText"/>
-              </w:rPr>
-            </w:pPr>
+            <w:proofErr w:type="gramEnd"/>
+          </w:p>
+        </w:tc>
+        <w:tc>
+          <w:tcPr>
+            <w:tcW w:w="1440" w:type="dxa"/>
+          </w:tcPr>
+          <w:p>
+            <w:pPr>
+              <w:rPr>
+                <w:rStyle w:val="TableText"/>
+              </w:rPr>
+            </w:pPr>
+            <w:proofErr w:type="gramStart"/>
             <w:r>
               <w:rPr>
                 <w:rStyle w:val="TableText"/>
               </w:rPr>
               <w:t>o</w:t>
             </w:r>
+            <w:proofErr w:type="gramEnd"/>
           </w:p>
         </w:tc>
       </w:tr>
@@ -3440,12 +3738,14 @@
                 <w:rStyle w:val="TableText"/>
               </w:rPr>
             </w:pPr>
+            <w:proofErr w:type="gramStart"/>
             <w:r>
               <w:rPr>
                 <w:rStyle w:val="TableText"/>
               </w:rPr>
               <w:t>h5redeploy</w:t>
             </w:r>
+            <w:proofErr w:type="gramEnd"/>
           </w:p>
         </w:tc>
         <w:tc>
@@ -3565,11 +3865,19 @@
                 <w:rStyle w:val="TableText"/>
               </w:rPr>
             </w:pPr>
-            <w:r>
-              <w:rPr>
-                <w:rStyle w:val="TableText"/>
-              </w:rPr>
-              <w:t>h5cc, h5pcc</w:t>
+            <w:proofErr w:type="gramStart"/>
+            <w:r>
+              <w:rPr>
+                <w:rStyle w:val="TableText"/>
+              </w:rPr>
+              <w:t>h5cc</w:t>
+            </w:r>
+            <w:proofErr w:type="gramEnd"/>
+            <w:r>
+              <w:rPr>
+                <w:rStyle w:val="TableText"/>
+              </w:rPr>
+              <w:t>, h5pcc</w:t>
             </w:r>
           </w:p>
         </w:tc>
@@ -3690,11 +3998,19 @@
                 <w:rStyle w:val="TableText"/>
               </w:rPr>
             </w:pPr>
-            <w:r>
-              <w:rPr>
-                <w:rStyle w:val="TableText"/>
-              </w:rPr>
-              <w:t>h5fc, h5pfc</w:t>
+            <w:proofErr w:type="gramStart"/>
+            <w:r>
+              <w:rPr>
+                <w:rStyle w:val="TableText"/>
+              </w:rPr>
+              <w:t>h5fc</w:t>
+            </w:r>
+            <w:proofErr w:type="gramEnd"/>
+            <w:r>
+              <w:rPr>
+                <w:rStyle w:val="TableText"/>
+              </w:rPr>
+              <w:t>, h5pfc</w:t>
             </w:r>
           </w:p>
         </w:tc>
@@ -3815,11 +4131,19 @@
                 <w:rStyle w:val="TableText"/>
               </w:rPr>
             </w:pPr>
-            <w:r>
-              <w:rPr>
-                <w:rStyle w:val="TableText"/>
-              </w:rPr>
-              <w:t>h5c++</w:t>
+            <w:proofErr w:type="gramStart"/>
+            <w:r>
+              <w:rPr>
+                <w:rStyle w:val="TableText"/>
+              </w:rPr>
+              <w:t>h5c</w:t>
+            </w:r>
+            <w:proofErr w:type="gramEnd"/>
+            <w:r>
+              <w:rPr>
+                <w:rStyle w:val="TableText"/>
+              </w:rPr>
+              <w:t>++</w:t>
             </w:r>
           </w:p>
         </w:tc>
@@ -3940,12 +4264,14 @@
                 <w:rStyle w:val="TableText"/>
               </w:rPr>
             </w:pPr>
+            <w:proofErr w:type="gramStart"/>
             <w:r>
               <w:rPr>
                 <w:rStyle w:val="TableText"/>
               </w:rPr>
               <w:t>h5debug</w:t>
             </w:r>
+            <w:proofErr w:type="gramEnd"/>
           </w:p>
         </w:tc>
         <w:tc>
@@ -4009,12 +4335,14 @@
                 <w:rStyle w:val="TableText"/>
               </w:rPr>
             </w:pPr>
+            <w:proofErr w:type="gramStart"/>
             <w:r>
               <w:rPr>
                 <w:rStyle w:val="TableText"/>
               </w:rPr>
               <w:t>o</w:t>
             </w:r>
+            <w:proofErr w:type="gramEnd"/>
           </w:p>
         </w:tc>
         <w:tc>
@@ -4124,12 +4452,14 @@
           <w:rStyle w:val="TableText"/>
         </w:rPr>
       </w:pPr>
+      <w:proofErr w:type="gramStart"/>
       <w:r>
         <w:rPr>
           <w:rStyle w:val="TableText"/>
         </w:rPr>
         <w:t>o</w:t>
       </w:r>
+      <w:proofErr w:type="gramEnd"/>
       <w:r>
         <w:rPr>
           <w:rStyle w:val="TableText"/>
@@ -4152,7 +4482,21 @@
         <w:rPr>
           <w:rStyle w:val="TableText"/>
         </w:rPr>
-        <w:t>(blank)</w:t>
+        <w:t>(</w:t>
+      </w:r>
+      <w:proofErr w:type="gramStart"/>
+      <w:r>
+        <w:rPr>
+          <w:rStyle w:val="TableText"/>
+        </w:rPr>
+        <w:t>blank</w:t>
+      </w:r>
+      <w:proofErr w:type="gramEnd"/>
+      <w:r>
+        <w:rPr>
+          <w:rStyle w:val="TableText"/>
+        </w:rPr>
+        <w:t>)</w:t>
       </w:r>
       <w:r>
         <w:rPr>

</xml_diff>